<commit_message>
Skyline: Fix decoy dialog screenshot in Advanced Peak Picking tutorial
Former-commit-id: 5ad1ecece0cfb119eca29fec4d5094492576a3ed
</commit_message>
<xml_diff>
--- a/pwiz_tools/Skyline/Documentation/Tutorials/Skyline Advanced Peak Picking.docx
+++ b/pwiz_tools/Skyline/Documentation/Tutorials/Skyline Advanced Peak Picking.docx
@@ -639,21 +639,17 @@
         </w:rPr>
         <w:t xml:space="preserve"> </w:t>
       </w:r>
-      <w:r>
-        <w:rPr>
-          <w:rStyle w:val="CommentReference"/>
-        </w:rPr>
-        <w:commentReference w:id="0"/>
-      </w:r>
+      <w:bookmarkStart w:id="0" w:name="_GoBack"/>
+      <w:bookmarkEnd w:id="0"/>
       <w:r>
         <w:rPr>
           <w:noProof/>
         </w:rPr>
         <w:drawing>
-          <wp:inline distT="0" distB="0" distL="0" distR="0" wp14:anchorId="4678477E" wp14:editId="0F5B9321">
+          <wp:inline distT="0" distB="0" distL="0" distR="0" wp14:anchorId="4818355C" wp14:editId="63C3D62C">
             <wp:extent cx="2638425" cy="1790700"/>
             <wp:effectExtent l="0" t="0" r="9525" b="0"/>
-            <wp:docPr id="30" name="Picture 30"/>
+            <wp:docPr id="1" name="Picture 1"/>
             <wp:cNvGraphicFramePr>
               <a:graphicFrameLocks xmlns:a="http://schemas.openxmlformats.org/drawingml/2006/main" noChangeAspect="1"/>
             </wp:cNvGraphicFramePr>
@@ -665,7 +661,7 @@
                     <pic:cNvPicPr/>
                   </pic:nvPicPr>
                   <pic:blipFill>
-                    <a:blip r:embed="rId12"/>
+                    <a:blip r:embed="rId11"/>
                     <a:stretch>
                       <a:fillRect/>
                     </a:stretch>
@@ -771,7 +767,7 @@
                     </pic:cNvPicPr>
                   </pic:nvPicPr>
                   <pic:blipFill>
-                    <a:blip r:embed="rId13">
+                    <a:blip r:embed="rId12">
                       <a:extLst>
                         <a:ext uri="{28A0092B-C50C-407E-A947-70E740481C1C}">
                           <a14:useLocalDpi xmlns:a14="http://schemas.microsoft.com/office/drawing/2010/main" val="0"/>
@@ -1306,7 +1302,7 @@
                     <pic:cNvPicPr/>
                   </pic:nvPicPr>
                   <pic:blipFill>
-                    <a:blip r:embed="rId14"/>
+                    <a:blip r:embed="rId13"/>
                     <a:stretch>
                       <a:fillRect/>
                     </a:stretch>
@@ -1534,6 +1530,151 @@
             <wp:extent cx="5943600" cy="4374515"/>
             <wp:effectExtent l="0" t="0" r="0" b="6985"/>
             <wp:docPr id="38" name="Picture 38"/>
+            <wp:cNvGraphicFramePr>
+              <a:graphicFrameLocks xmlns:a="http://schemas.openxmlformats.org/drawingml/2006/main" noChangeAspect="1"/>
+            </wp:cNvGraphicFramePr>
+            <a:graphic xmlns:a="http://schemas.openxmlformats.org/drawingml/2006/main">
+              <a:graphicData uri="http://schemas.openxmlformats.org/drawingml/2006/picture">
+                <pic:pic xmlns:pic="http://schemas.openxmlformats.org/drawingml/2006/picture">
+                  <pic:nvPicPr>
+                    <pic:cNvPr id="0" name=""/>
+                    <pic:cNvPicPr/>
+                  </pic:nvPicPr>
+                  <pic:blipFill>
+                    <a:blip r:embed="rId14"/>
+                    <a:stretch>
+                      <a:fillRect/>
+                    </a:stretch>
+                  </pic:blipFill>
+                  <pic:spPr>
+                    <a:xfrm>
+                      <a:off x="0" y="0"/>
+                      <a:ext cx="5943600" cy="4374515"/>
+                    </a:xfrm>
+                    <a:prstGeom prst="rect">
+                      <a:avLst/>
+                    </a:prstGeom>
+                  </pic:spPr>
+                </pic:pic>
+              </a:graphicData>
+            </a:graphic>
+          </wp:inline>
+        </w:drawing>
+      </w:r>
+    </w:p>
+    <w:p>
+      <w:pPr>
+        <w:pStyle w:val="Heading2"/>
+        <w:rPr>
+          <w:sz w:val="28"/>
+          <w:szCs w:val="28"/>
+        </w:rPr>
+      </w:pPr>
+      <w:r>
+        <w:rPr>
+          <w:sz w:val="28"/>
+          <w:szCs w:val="28"/>
+        </w:rPr>
+        <w:t>Training a Peak Scoring Mode</w:t>
+      </w:r>
+      <w:r>
+        <w:rPr>
+          <w:sz w:val="28"/>
+          <w:szCs w:val="28"/>
+        </w:rPr>
+        <w:t>l</w:t>
+      </w:r>
+    </w:p>
+    <w:p>
+      <w:r>
+        <w:t xml:space="preserve">Next </w:t>
+      </w:r>
+      <w:r>
+        <w:t xml:space="preserve">you </w:t>
+      </w:r>
+      <w:r>
+        <w:t xml:space="preserve">will train a scoring model and use it to improve Skyline </w:t>
+      </w:r>
+      <w:r>
+        <w:t xml:space="preserve">peptide </w:t>
+      </w:r>
+      <w:r>
+        <w:t>peak picking:</w:t>
+      </w:r>
+    </w:p>
+    <w:p>
+      <w:pPr>
+        <w:pStyle w:val="ListParagraph"/>
+        <w:numPr>
+          <w:ilvl w:val="0"/>
+          <w:numId w:val="13"/>
+        </w:numPr>
+        <w:spacing w:after="0" w:line="240" w:lineRule="auto"/>
+      </w:pPr>
+      <w:r>
+        <w:t xml:space="preserve">From the </w:t>
+      </w:r>
+      <w:r>
+        <w:rPr>
+          <w:b/>
+        </w:rPr>
+        <w:t>Edit</w:t>
+      </w:r>
+      <w:r>
+        <w:t xml:space="preserve"> menu, choose </w:t>
+      </w:r>
+      <w:r>
+        <w:rPr>
+          <w:b/>
+        </w:rPr>
+        <w:t>Refine</w:t>
+      </w:r>
+      <w:r>
+        <w:t xml:space="preserve"> and click on </w:t>
+      </w:r>
+      <w:r>
+        <w:rPr>
+          <w:b/>
+        </w:rPr>
+        <w:t>Reintegrate</w:t>
+      </w:r>
+      <w:r>
+        <w:t>.</w:t>
+      </w:r>
+    </w:p>
+    <w:p>
+      <w:pPr>
+        <w:spacing w:after="0" w:line="240" w:lineRule="auto"/>
+      </w:pPr>
+    </w:p>
+    <w:p>
+      <w:pPr>
+        <w:spacing w:line="240" w:lineRule="auto"/>
+      </w:pPr>
+      <w:r>
+        <w:t>You should see the following form:</w:t>
+      </w:r>
+    </w:p>
+    <w:p>
+      <w:pPr>
+        <w:spacing w:line="240" w:lineRule="auto"/>
+      </w:pPr>
+      <w:r>
+        <w:rPr>
+          <w:noProof/>
+        </w:rPr>
+        <w:lastRenderedPageBreak/>
+        <w:t xml:space="preserve"> </w:t>
+      </w:r>
+      <w:r>
+        <w:rPr>
+          <w:noProof/>
+        </w:rPr>
+        <w:drawing>
+          <wp:inline distT="0" distB="0" distL="0" distR="0" wp14:anchorId="2D4E115B" wp14:editId="26FC9F09">
+            <wp:extent cx="3124200" cy="2657475"/>
+            <wp:effectExtent l="0" t="0" r="0" b="9525"/>
+            <wp:docPr id="39" name="Picture 39"/>
             <wp:cNvGraphicFramePr>
               <a:graphicFrameLocks xmlns:a="http://schemas.openxmlformats.org/drawingml/2006/main" noChangeAspect="1"/>
             </wp:cNvGraphicFramePr>
@@ -1553,7 +1694,7 @@
                   <pic:spPr>
                     <a:xfrm>
                       <a:off x="0" y="0"/>
-                      <a:ext cx="5943600" cy="4374515"/>
+                      <a:ext cx="3124200" cy="2657475"/>
                     </a:xfrm>
                     <a:prstGeom prst="rect">
                       <a:avLst/>
@@ -1568,117 +1709,136 @@
     </w:p>
     <w:p>
       <w:pPr>
-        <w:pStyle w:val="Heading2"/>
-        <w:rPr>
-          <w:sz w:val="28"/>
-          <w:szCs w:val="28"/>
-        </w:rPr>
-      </w:pPr>
-      <w:r>
-        <w:rPr>
-          <w:sz w:val="28"/>
-          <w:szCs w:val="28"/>
-        </w:rPr>
-        <w:t>Training a Peak Scoring Mode</w:t>
-      </w:r>
-      <w:r>
-        <w:rPr>
-          <w:sz w:val="28"/>
-          <w:szCs w:val="28"/>
-        </w:rPr>
-        <w:t>l</w:t>
-      </w:r>
-    </w:p>
-    <w:p>
-      <w:r>
-        <w:t xml:space="preserve">Next </w:t>
-      </w:r>
-      <w:r>
-        <w:t xml:space="preserve">you </w:t>
-      </w:r>
-      <w:r>
-        <w:t xml:space="preserve">will train a scoring model and use it to improve Skyline </w:t>
-      </w:r>
-      <w:r>
-        <w:t xml:space="preserve">peptide </w:t>
-      </w:r>
-      <w:r>
-        <w:t>peak picking:</w:t>
-      </w:r>
-    </w:p>
-    <w:p>
-      <w:pPr>
         <w:pStyle w:val="ListParagraph"/>
         <w:numPr>
           <w:ilvl w:val="0"/>
           <w:numId w:val="13"/>
         </w:numPr>
+        <w:spacing w:line="240" w:lineRule="auto"/>
+        <w:rPr>
+          <w:u w:val="single"/>
+        </w:rPr>
+      </w:pPr>
+      <w:r>
+        <w:t xml:space="preserve">From the </w:t>
+      </w:r>
+      <w:r>
+        <w:rPr>
+          <w:b/>
+        </w:rPr>
+        <w:t xml:space="preserve">Peak Scoring Model </w:t>
+      </w:r>
+      <w:r>
+        <w:t>drop</w:t>
+      </w:r>
+      <w:r>
+        <w:t xml:space="preserve">down </w:t>
+      </w:r>
+      <w:r>
+        <w:t xml:space="preserve">list, choose </w:t>
+      </w:r>
+      <w:r>
+        <w:rPr>
+          <w:b/>
+        </w:rPr>
+        <w:t>&lt;</w:t>
+      </w:r>
+      <w:r>
+        <w:rPr>
+          <w:b/>
+        </w:rPr>
+        <w:t>Add</w:t>
+      </w:r>
+      <w:r>
+        <w:rPr>
+          <w:b/>
+        </w:rPr>
+        <w:t>…&gt;</w:t>
+      </w:r>
+      <w:r>
+        <w:t>.</w:t>
+      </w:r>
+    </w:p>
+    <w:p>
+      <w:pPr>
+        <w:spacing w:line="240" w:lineRule="auto"/>
+      </w:pPr>
+      <w:r>
+        <w:t xml:space="preserve">A large form should </w:t>
+      </w:r>
+      <w:r>
+        <w:t>appear</w:t>
+      </w:r>
+      <w:r>
+        <w:t>.</w:t>
+      </w:r>
+    </w:p>
+    <w:p>
+      <w:pPr>
+        <w:pStyle w:val="ListParagraph"/>
+        <w:numPr>
+          <w:ilvl w:val="0"/>
+          <w:numId w:val="35"/>
+        </w:numPr>
         <w:spacing w:after="0" w:line="240" w:lineRule="auto"/>
-      </w:pPr>
-      <w:r>
-        <w:t xml:space="preserve">From the </w:t>
-      </w:r>
-      <w:r>
-        <w:rPr>
-          <w:b/>
-        </w:rPr>
-        <w:t>Edit</w:t>
-      </w:r>
-      <w:r>
-        <w:t xml:space="preserve"> menu, choose </w:t>
-      </w:r>
-      <w:r>
-        <w:rPr>
-          <w:b/>
-        </w:rPr>
-        <w:t>Refine</w:t>
-      </w:r>
-      <w:r>
-        <w:t xml:space="preserve"> and click on </w:t>
-      </w:r>
-      <w:r>
-        <w:rPr>
-          <w:b/>
-        </w:rPr>
-        <w:t>Reintegrate</w:t>
-      </w:r>
-      <w:r>
-        <w:t>.</w:t>
+        <w:rPr>
+          <w:u w:val="single"/>
+        </w:rPr>
+      </w:pPr>
+      <w:r>
+        <w:t xml:space="preserve">Click the </w:t>
+      </w:r>
+      <w:r>
+        <w:rPr>
+          <w:b/>
+        </w:rPr>
+        <w:t xml:space="preserve">Train Model </w:t>
+      </w:r>
+      <w:r>
+        <w:t>button near the top left of the form.</w:t>
       </w:r>
     </w:p>
     <w:p>
       <w:pPr>
         <w:spacing w:after="0" w:line="240" w:lineRule="auto"/>
-      </w:pPr>
-    </w:p>
-    <w:p>
-      <w:pPr>
-        <w:spacing w:line="240" w:lineRule="auto"/>
-      </w:pPr>
-      <w:r>
-        <w:t>You should see the following form:</w:t>
-      </w:r>
-    </w:p>
-    <w:p>
-      <w:pPr>
-        <w:spacing w:line="240" w:lineRule="auto"/>
-      </w:pPr>
+        <w:rPr>
+          <w:u w:val="single"/>
+        </w:rPr>
+      </w:pPr>
+    </w:p>
+    <w:p>
+      <w:r>
+        <w:t>You should be presented with a screen that looks like this:</w:t>
+      </w:r>
+    </w:p>
+    <w:p>
       <w:r>
         <w:rPr>
           <w:noProof/>
         </w:rPr>
-        <w:lastRenderedPageBreak/>
         <w:t xml:space="preserve"> </w:t>
       </w:r>
       <w:r>
         <w:rPr>
           <w:noProof/>
         </w:rPr>
+        <w:t xml:space="preserve"> </w:t>
+      </w:r>
+      <w:r>
+        <w:rPr>
+          <w:noProof/>
+        </w:rPr>
+        <w:t xml:space="preserve"> </w:t>
+      </w:r>
+      <w:r>
+        <w:rPr>
+          <w:noProof/>
+        </w:rPr>
         <w:drawing>
-          <wp:inline distT="0" distB="0" distL="0" distR="0" wp14:anchorId="2D4E115B" wp14:editId="26FC9F09">
-            <wp:extent cx="3124200" cy="2657475"/>
-            <wp:effectExtent l="0" t="0" r="0" b="9525"/>
-            <wp:docPr id="39" name="Picture 39"/>
+          <wp:inline distT="0" distB="0" distL="0" distR="0" wp14:anchorId="02E4EE3B" wp14:editId="32243A12">
+            <wp:extent cx="5943600" cy="3489960"/>
+            <wp:effectExtent l="0" t="0" r="0" b="0"/>
+            <wp:docPr id="42" name="Picture 42"/>
             <wp:cNvGraphicFramePr>
               <a:graphicFrameLocks xmlns:a="http://schemas.openxmlformats.org/drawingml/2006/main" noChangeAspect="1"/>
             </wp:cNvGraphicFramePr>
@@ -1698,170 +1858,6 @@
                   <pic:spPr>
                     <a:xfrm>
                       <a:off x="0" y="0"/>
-                      <a:ext cx="3124200" cy="2657475"/>
-                    </a:xfrm>
-                    <a:prstGeom prst="rect">
-                      <a:avLst/>
-                    </a:prstGeom>
-                  </pic:spPr>
-                </pic:pic>
-              </a:graphicData>
-            </a:graphic>
-          </wp:inline>
-        </w:drawing>
-      </w:r>
-    </w:p>
-    <w:p>
-      <w:pPr>
-        <w:pStyle w:val="ListParagraph"/>
-        <w:numPr>
-          <w:ilvl w:val="0"/>
-          <w:numId w:val="13"/>
-        </w:numPr>
-        <w:spacing w:line="240" w:lineRule="auto"/>
-        <w:rPr>
-          <w:u w:val="single"/>
-        </w:rPr>
-      </w:pPr>
-      <w:r>
-        <w:t xml:space="preserve">From the </w:t>
-      </w:r>
-      <w:r>
-        <w:rPr>
-          <w:b/>
-        </w:rPr>
-        <w:t xml:space="preserve">Peak Scoring Model </w:t>
-      </w:r>
-      <w:r>
-        <w:t>drop</w:t>
-      </w:r>
-      <w:r>
-        <w:t xml:space="preserve">down </w:t>
-      </w:r>
-      <w:r>
-        <w:t xml:space="preserve">list, choose </w:t>
-      </w:r>
-      <w:r>
-        <w:rPr>
-          <w:b/>
-        </w:rPr>
-        <w:t>&lt;</w:t>
-      </w:r>
-      <w:r>
-        <w:rPr>
-          <w:b/>
-        </w:rPr>
-        <w:t>Add</w:t>
-      </w:r>
-      <w:r>
-        <w:rPr>
-          <w:b/>
-        </w:rPr>
-        <w:t>…&gt;</w:t>
-      </w:r>
-      <w:r>
-        <w:t>.</w:t>
-      </w:r>
-    </w:p>
-    <w:p>
-      <w:pPr>
-        <w:spacing w:line="240" w:lineRule="auto"/>
-      </w:pPr>
-      <w:r>
-        <w:t xml:space="preserve">A large form should </w:t>
-      </w:r>
-      <w:r>
-        <w:t>appear</w:t>
-      </w:r>
-      <w:r>
-        <w:t>.</w:t>
-      </w:r>
-    </w:p>
-    <w:p>
-      <w:pPr>
-        <w:pStyle w:val="ListParagraph"/>
-        <w:numPr>
-          <w:ilvl w:val="0"/>
-          <w:numId w:val="35"/>
-        </w:numPr>
-        <w:spacing w:after="0" w:line="240" w:lineRule="auto"/>
-        <w:rPr>
-          <w:u w:val="single"/>
-        </w:rPr>
-      </w:pPr>
-      <w:r>
-        <w:t xml:space="preserve">Click the </w:t>
-      </w:r>
-      <w:r>
-        <w:rPr>
-          <w:b/>
-        </w:rPr>
-        <w:t xml:space="preserve">Train Model </w:t>
-      </w:r>
-      <w:r>
-        <w:t>button near the top left of the form.</w:t>
-      </w:r>
-    </w:p>
-    <w:p>
-      <w:pPr>
-        <w:spacing w:after="0" w:line="240" w:lineRule="auto"/>
-        <w:rPr>
-          <w:u w:val="single"/>
-        </w:rPr>
-      </w:pPr>
-    </w:p>
-    <w:p>
-      <w:r>
-        <w:t>You should be presented with a screen that looks like this:</w:t>
-      </w:r>
-    </w:p>
-    <w:p>
-      <w:r>
-        <w:rPr>
-          <w:noProof/>
-        </w:rPr>
-        <w:t xml:space="preserve"> </w:t>
-      </w:r>
-      <w:r>
-        <w:rPr>
-          <w:noProof/>
-        </w:rPr>
-        <w:t xml:space="preserve"> </w:t>
-      </w:r>
-      <w:r>
-        <w:rPr>
-          <w:noProof/>
-        </w:rPr>
-        <w:t xml:space="preserve"> </w:t>
-      </w:r>
-      <w:r>
-        <w:rPr>
-          <w:noProof/>
-        </w:rPr>
-        <w:drawing>
-          <wp:inline distT="0" distB="0" distL="0" distR="0" wp14:anchorId="02E4EE3B" wp14:editId="32243A12">
-            <wp:extent cx="5943600" cy="3489960"/>
-            <wp:effectExtent l="0" t="0" r="0" b="0"/>
-            <wp:docPr id="42" name="Picture 42"/>
-            <wp:cNvGraphicFramePr>
-              <a:graphicFrameLocks xmlns:a="http://schemas.openxmlformats.org/drawingml/2006/main" noChangeAspect="1"/>
-            </wp:cNvGraphicFramePr>
-            <a:graphic xmlns:a="http://schemas.openxmlformats.org/drawingml/2006/main">
-              <a:graphicData uri="http://schemas.openxmlformats.org/drawingml/2006/picture">
-                <pic:pic xmlns:pic="http://schemas.openxmlformats.org/drawingml/2006/picture">
-                  <pic:nvPicPr>
-                    <pic:cNvPr id="0" name=""/>
-                    <pic:cNvPicPr/>
-                  </pic:nvPicPr>
-                  <pic:blipFill>
-                    <a:blip r:embed="rId17"/>
-                    <a:stretch>
-                      <a:fillRect/>
-                    </a:stretch>
-                  </pic:blipFill>
-                  <pic:spPr>
-                    <a:xfrm>
-                      <a:off x="0" y="0"/>
                       <a:ext cx="5943600" cy="3489960"/>
                     </a:xfrm>
                     <a:prstGeom prst="rect">
@@ -2065,7 +2061,7 @@
                     </pic:cNvPicPr>
                   </pic:nvPicPr>
                   <pic:blipFill>
-                    <a:blip r:embed="rId18">
+                    <a:blip r:embed="rId17">
                       <a:extLst>
                         <a:ext uri="{28A0092B-C50C-407E-A947-70E740481C1C}">
                           <a14:useLocalDpi xmlns:a14="http://schemas.microsoft.com/office/drawing/2010/main" val="0"/>
@@ -2233,7 +2229,7 @@
                     </pic:cNvPicPr>
                   </pic:nvPicPr>
                   <pic:blipFill>
-                    <a:blip r:embed="rId19">
+                    <a:blip r:embed="rId18">
                       <a:extLst>
                         <a:ext uri="{28A0092B-C50C-407E-A947-70E740481C1C}">
                           <a14:useLocalDpi xmlns:a14="http://schemas.microsoft.com/office/drawing/2010/main" val="0"/>
@@ -3764,7 +3760,7 @@
                     <pic:cNvPicPr/>
                   </pic:nvPicPr>
                   <pic:blipFill>
-                    <a:blip r:embed="rId20"/>
+                    <a:blip r:embed="rId19"/>
                     <a:stretch>
                       <a:fillRect/>
                     </a:stretch>
@@ -3909,7 +3905,7 @@
                     </pic:cNvPicPr>
                   </pic:nvPicPr>
                   <pic:blipFill>
-                    <a:blip r:embed="rId21">
+                    <a:blip r:embed="rId20">
                       <a:extLst>
                         <a:ext uri="{28A0092B-C50C-407E-A947-70E740481C1C}">
                           <a14:useLocalDpi xmlns:a14="http://schemas.microsoft.com/office/drawing/2010/main" val="0"/>
@@ -3971,7 +3967,7 @@
                     </pic:cNvPicPr>
                   </pic:nvPicPr>
                   <pic:blipFill>
-                    <a:blip r:embed="rId22">
+                    <a:blip r:embed="rId21">
                       <a:extLst>
                         <a:ext uri="{28A0092B-C50C-407E-A947-70E740481C1C}">
                           <a14:useLocalDpi xmlns:a14="http://schemas.microsoft.com/office/drawing/2010/main" val="0"/>
@@ -4289,7 +4285,7 @@
                     </pic:cNvPicPr>
                   </pic:nvPicPr>
                   <pic:blipFill>
-                    <a:blip r:embed="rId23">
+                    <a:blip r:embed="rId22">
                       <a:extLst>
                         <a:ext uri="{28A0092B-C50C-407E-A947-70E740481C1C}">
                           <a14:useLocalDpi xmlns:a14="http://schemas.microsoft.com/office/drawing/2010/main" val="0"/>
@@ -4550,7 +4546,7 @@
                     </pic:cNvPicPr>
                   </pic:nvPicPr>
                   <pic:blipFill>
-                    <a:blip r:embed="rId24">
+                    <a:blip r:embed="rId23">
                       <a:extLst>
                         <a:ext uri="{28A0092B-C50C-407E-A947-70E740481C1C}">
                           <a14:useLocalDpi xmlns:a14="http://schemas.microsoft.com/office/drawing/2010/main" val="0"/>
@@ -5378,7 +5374,7 @@
                     <pic:cNvPicPr/>
                   </pic:nvPicPr>
                   <pic:blipFill>
-                    <a:blip r:embed="rId25"/>
+                    <a:blip r:embed="rId24"/>
                     <a:stretch>
                       <a:fillRect/>
                     </a:stretch>
@@ -5557,7 +5553,7 @@
                     </pic:cNvPicPr>
                   </pic:nvPicPr>
                   <pic:blipFill>
-                    <a:blip r:embed="rId26">
+                    <a:blip r:embed="rId25">
                       <a:extLst>
                         <a:ext uri="{28A0092B-C50C-407E-A947-70E740481C1C}">
                           <a14:useLocalDpi xmlns:a14="http://schemas.microsoft.com/office/drawing/2010/main" val="0"/>
@@ -6206,7 +6202,7 @@
                     <pic:cNvPicPr/>
                   </pic:nvPicPr>
                   <pic:blipFill>
-                    <a:blip r:embed="rId27"/>
+                    <a:blip r:embed="rId26"/>
                     <a:stretch>
                       <a:fillRect/>
                     </a:stretch>
@@ -6533,7 +6529,7 @@
                     <pic:cNvPicPr/>
                   </pic:nvPicPr>
                   <pic:blipFill>
-                    <a:blip r:embed="rId28"/>
+                    <a:blip r:embed="rId27"/>
                     <a:stretch>
                       <a:fillRect/>
                     </a:stretch>
@@ -6617,8 +6613,8 @@
       <w:r>
         <w:t xml:space="preserve">Select the peptide </w:t>
       </w:r>
-      <w:bookmarkStart w:id="2" w:name="OLE_LINK1"/>
-      <w:bookmarkStart w:id="3" w:name="OLE_LINK2"/>
+      <w:bookmarkStart w:id="1" w:name="OLE_LINK1"/>
+      <w:bookmarkStart w:id="2" w:name="OLE_LINK2"/>
       <w:r>
         <w:rPr>
           <w:color w:val="000000"/>
@@ -6642,8 +6638,8 @@
         </w:rPr>
         <w:t>R</w:t>
       </w:r>
+      <w:bookmarkEnd w:id="1"/>
       <w:bookmarkEnd w:id="2"/>
-      <w:bookmarkEnd w:id="3"/>
       <w:r>
         <w:t xml:space="preserve"> under the protein </w:t>
       </w:r>
@@ -6785,7 +6781,7 @@
                     </pic:cNvPicPr>
                   </pic:nvPicPr>
                   <pic:blipFill>
-                    <a:blip r:embed="rId29">
+                    <a:blip r:embed="rId28">
                       <a:extLst>
                         <a:ext uri="{28A0092B-C50C-407E-A947-70E740481C1C}">
                           <a14:useLocalDpi xmlns:a14="http://schemas.microsoft.com/office/drawing/2010/main" val="0"/>
@@ -7077,7 +7073,7 @@
                     </pic:cNvPicPr>
                   </pic:nvPicPr>
                   <pic:blipFill>
-                    <a:blip r:embed="rId30">
+                    <a:blip r:embed="rId29">
                       <a:extLst>
                         <a:ext uri="{28A0092B-C50C-407E-A947-70E740481C1C}">
                           <a14:useLocalDpi xmlns:a14="http://schemas.microsoft.com/office/drawing/2010/main" val="0"/>
@@ -7167,7 +7163,7 @@
                     </pic:cNvPicPr>
                   </pic:nvPicPr>
                   <pic:blipFill>
-                    <a:blip r:embed="rId31">
+                    <a:blip r:embed="rId30">
                       <a:extLst>
                         <a:ext uri="{28A0092B-C50C-407E-A947-70E740481C1C}">
                           <a14:useLocalDpi xmlns:a14="http://schemas.microsoft.com/office/drawing/2010/main" val="0"/>
@@ -7300,7 +7296,7 @@
                     <pic:cNvPicPr/>
                   </pic:nvPicPr>
                   <pic:blipFill>
-                    <a:blip r:embed="rId32"/>
+                    <a:blip r:embed="rId31"/>
                     <a:stretch>
                       <a:fillRect/>
                     </a:stretch>
@@ -7497,6 +7493,368 @@
             <wp:extent cx="3581400" cy="4095750"/>
             <wp:effectExtent l="0" t="0" r="0" b="0"/>
             <wp:docPr id="60" name="Picture 60"/>
+            <wp:cNvGraphicFramePr>
+              <a:graphicFrameLocks xmlns:a="http://schemas.openxmlformats.org/drawingml/2006/main" noChangeAspect="1"/>
+            </wp:cNvGraphicFramePr>
+            <a:graphic xmlns:a="http://schemas.openxmlformats.org/drawingml/2006/main">
+              <a:graphicData uri="http://schemas.openxmlformats.org/drawingml/2006/picture">
+                <pic:pic xmlns:pic="http://schemas.openxmlformats.org/drawingml/2006/picture">
+                  <pic:nvPicPr>
+                    <pic:cNvPr id="0" name=""/>
+                    <pic:cNvPicPr/>
+                  </pic:nvPicPr>
+                  <pic:blipFill>
+                    <a:blip r:embed="rId32"/>
+                    <a:stretch>
+                      <a:fillRect/>
+                    </a:stretch>
+                  </pic:blipFill>
+                  <pic:spPr>
+                    <a:xfrm>
+                      <a:off x="0" y="0"/>
+                      <a:ext cx="3581400" cy="4095750"/>
+                    </a:xfrm>
+                    <a:prstGeom prst="rect">
+                      <a:avLst/>
+                    </a:prstGeom>
+                  </pic:spPr>
+                </pic:pic>
+              </a:graphicData>
+            </a:graphic>
+          </wp:inline>
+        </w:drawing>
+      </w:r>
+      <w:r>
+        <w:rPr>
+          <w:noProof/>
+          <w:u w:val="single"/>
+        </w:rPr>
+        <w:t xml:space="preserve"> </w:t>
+      </w:r>
+    </w:p>
+    <w:p>
+      <w:pPr>
+        <w:pStyle w:val="ListParagraph"/>
+        <w:numPr>
+          <w:ilvl w:val="0"/>
+          <w:numId w:val="22"/>
+        </w:numPr>
+        <w:spacing w:after="0" w:line="240" w:lineRule="auto"/>
+      </w:pPr>
+      <w:r>
+        <w:t xml:space="preserve">Click the </w:t>
+      </w:r>
+      <w:r>
+        <w:rPr>
+          <w:b/>
+        </w:rPr>
+        <w:t xml:space="preserve">OK </w:t>
+      </w:r>
+      <w:r>
+        <w:t>button.</w:t>
+      </w:r>
+    </w:p>
+    <w:p>
+      <w:pPr>
+        <w:pStyle w:val="ListParagraph"/>
+        <w:numPr>
+          <w:ilvl w:val="0"/>
+          <w:numId w:val="22"/>
+        </w:numPr>
+        <w:spacing w:after="0" w:line="240" w:lineRule="auto"/>
+      </w:pPr>
+      <w:r>
+        <w:t xml:space="preserve">In the </w:t>
+      </w:r>
+      <w:r>
+        <w:rPr>
+          <w:b/>
+        </w:rPr>
+        <w:t>File name</w:t>
+      </w:r>
+      <w:r>
+        <w:t xml:space="preserve"> field, enter</w:t>
+      </w:r>
+      <w:r>
+        <w:t xml:space="preserve"> “mProphet_Exported_scores.csv”.</w:t>
+      </w:r>
+    </w:p>
+    <w:p>
+      <w:pPr>
+        <w:pStyle w:val="ListParagraph"/>
+        <w:numPr>
+          <w:ilvl w:val="0"/>
+          <w:numId w:val="22"/>
+        </w:numPr>
+        <w:spacing w:after="0" w:line="240" w:lineRule="auto"/>
+      </w:pPr>
+      <w:r>
+        <w:t xml:space="preserve">Click the </w:t>
+      </w:r>
+      <w:r>
+        <w:rPr>
+          <w:b/>
+        </w:rPr>
+        <w:t xml:space="preserve">Save </w:t>
+      </w:r>
+      <w:r>
+        <w:t>button</w:t>
+      </w:r>
+      <w:r>
+        <w:t>.</w:t>
+      </w:r>
+    </w:p>
+    <w:p>
+      <w:pPr>
+        <w:spacing w:after="0" w:line="240" w:lineRule="auto"/>
+      </w:pPr>
+    </w:p>
+    <w:p>
+      <w:r>
+        <w:t xml:space="preserve">A </w:t>
+      </w:r>
+      <w:r>
+        <w:t xml:space="preserve">form with a </w:t>
+      </w:r>
+      <w:r>
+        <w:t xml:space="preserve">progress bar </w:t>
+      </w:r>
+      <w:r>
+        <w:t xml:space="preserve">may </w:t>
+      </w:r>
+      <w:r>
+        <w:t>appear, and after a few seconds the file should be saved.</w:t>
+      </w:r>
+    </w:p>
+    <w:p>
+      <w:pPr>
+        <w:pStyle w:val="ListParagraph"/>
+        <w:numPr>
+          <w:ilvl w:val="0"/>
+          <w:numId w:val="23"/>
+        </w:numPr>
+        <w:spacing w:after="0" w:line="240" w:lineRule="auto"/>
+      </w:pPr>
+      <w:r>
+        <w:t>Open the file in Excel or Notepad</w:t>
+      </w:r>
+      <w:r>
+        <w:t>.</w:t>
+      </w:r>
+    </w:p>
+    <w:p>
+      <w:pPr>
+        <w:spacing w:after="0" w:line="240" w:lineRule="auto"/>
+      </w:pPr>
+    </w:p>
+    <w:p>
+      <w:r>
+        <w:t>There should be a series of columns containing information about each peptide, and a list of individual scores for that peptide. There should also be a column called “</w:t>
+      </w:r>
+      <w:proofErr w:type="spellStart"/>
+      <w:r>
+        <w:t>q</w:t>
+      </w:r>
+      <w:r>
+        <w:t>V</w:t>
+      </w:r>
+      <w:r>
+        <w:t>alue</w:t>
+      </w:r>
+      <w:proofErr w:type="spellEnd"/>
+      <w:r>
+        <w:t xml:space="preserve">”, which contains the estimated false discovery rate </w:t>
+      </w:r>
+      <w:r>
+        <w:t>if all peptides with q value at least as good as this peptide are counted as real.</w:t>
+      </w:r>
+    </w:p>
+    <w:p>
+      <w:pPr>
+        <w:pStyle w:val="ListParagraph"/>
+        <w:numPr>
+          <w:ilvl w:val="0"/>
+          <w:numId w:val="23"/>
+        </w:numPr>
+        <w:spacing w:after="0" w:line="240" w:lineRule="auto"/>
+      </w:pPr>
+      <w:r>
+        <w:t>Close the file and return to Skyline</w:t>
+      </w:r>
+      <w:r>
+        <w:t>.</w:t>
+      </w:r>
+    </w:p>
+    <w:p>
+      <w:pPr>
+        <w:pStyle w:val="Heading1"/>
+      </w:pPr>
+      <w:r>
+        <w:t>Exporting Peak Scoring Results (Skyline report)</w:t>
+      </w:r>
+    </w:p>
+    <w:p>
+      <w:r>
+        <w:t xml:space="preserve">You can also obtain q-value information from a Skyline report, if you have checked the </w:t>
+      </w:r>
+      <w:r>
+        <w:rPr>
+          <w:b/>
+        </w:rPr>
+        <w:t>Add q</w:t>
+      </w:r>
+      <w:r>
+        <w:rPr>
+          <w:b/>
+        </w:rPr>
+        <w:t xml:space="preserve"> value annotation </w:t>
+      </w:r>
+      <w:r>
+        <w:t>check</w:t>
+      </w:r>
+      <w:r>
+        <w:t xml:space="preserve"> </w:t>
+      </w:r>
+      <w:r>
+        <w:t>box</w:t>
+      </w:r>
+      <w:r>
+        <w:t xml:space="preserve"> in the </w:t>
+      </w:r>
+      <w:r>
+        <w:rPr>
+          <w:b/>
+        </w:rPr>
+        <w:t>Reintegrate</w:t>
+      </w:r>
+      <w:r>
+        <w:t xml:space="preserve"> form</w:t>
+      </w:r>
+      <w:r>
+        <w:t xml:space="preserve">. This method does not show individual feature scores, but has the advantage that you can </w:t>
+      </w:r>
+      <w:r>
+        <w:t xml:space="preserve">combine it with any other columns available in a Skyline report.  </w:t>
+      </w:r>
+    </w:p>
+    <w:p>
+      <w:pPr>
+        <w:pStyle w:val="ListParagraph"/>
+        <w:numPr>
+          <w:ilvl w:val="0"/>
+          <w:numId w:val="39"/>
+        </w:numPr>
+      </w:pPr>
+      <w:r>
+        <w:t xml:space="preserve">From the </w:t>
+      </w:r>
+      <w:r>
+        <w:rPr>
+          <w:b/>
+        </w:rPr>
+        <w:t xml:space="preserve">File </w:t>
+      </w:r>
+      <w:r>
+        <w:t xml:space="preserve">menu, choose </w:t>
+      </w:r>
+      <w:r>
+        <w:rPr>
+          <w:b/>
+        </w:rPr>
+        <w:t xml:space="preserve">Export </w:t>
+      </w:r>
+      <w:r>
+        <w:t xml:space="preserve">and click on </w:t>
+      </w:r>
+      <w:r>
+        <w:rPr>
+          <w:b/>
+        </w:rPr>
+        <w:t>Report</w:t>
+      </w:r>
+      <w:r>
+        <w:t>.</w:t>
+      </w:r>
+    </w:p>
+    <w:p>
+      <w:pPr>
+        <w:pStyle w:val="ListParagraph"/>
+        <w:numPr>
+          <w:ilvl w:val="0"/>
+          <w:numId w:val="39"/>
+        </w:numPr>
+      </w:pPr>
+      <w:r>
+        <w:t xml:space="preserve">Click the </w:t>
+      </w:r>
+      <w:r>
+        <w:rPr>
+          <w:b/>
+        </w:rPr>
+        <w:t>Edit List</w:t>
+      </w:r>
+      <w:r>
+        <w:t xml:space="preserve"> button</w:t>
+      </w:r>
+      <w:r>
+        <w:t>.</w:t>
+      </w:r>
+    </w:p>
+    <w:p>
+      <w:pPr>
+        <w:pStyle w:val="ListParagraph"/>
+        <w:numPr>
+          <w:ilvl w:val="0"/>
+          <w:numId w:val="39"/>
+        </w:numPr>
+      </w:pPr>
+      <w:r>
+        <w:lastRenderedPageBreak/>
+        <w:t xml:space="preserve">Select the </w:t>
+      </w:r>
+      <w:r>
+        <w:rPr>
+          <w:b/>
+        </w:rPr>
+        <w:t xml:space="preserve">Peptide RT Results </w:t>
+      </w:r>
+      <w:r>
+        <w:t xml:space="preserve">from the </w:t>
+      </w:r>
+      <w:r>
+        <w:rPr>
+          <w:b/>
+        </w:rPr>
+        <w:t xml:space="preserve">Report </w:t>
+      </w:r>
+      <w:r>
+        <w:t>list</w:t>
+      </w:r>
+      <w:r>
+        <w:t>.</w:t>
+      </w:r>
+    </w:p>
+    <w:p>
+      <w:r>
+        <w:t>The form should look like this:</w:t>
+      </w:r>
+    </w:p>
+    <w:p>
+      <w:r>
+        <w:rPr>
+          <w:noProof/>
+        </w:rPr>
+        <w:t xml:space="preserve"> </w:t>
+      </w:r>
+      <w:r>
+        <w:rPr>
+          <w:noProof/>
+        </w:rPr>
+        <w:drawing>
+          <wp:inline distT="0" distB="0" distL="0" distR="0" wp14:anchorId="04BA27B2" wp14:editId="749192A1">
+            <wp:extent cx="2828925" cy="3276600"/>
+            <wp:effectExtent l="0" t="0" r="9525" b="0"/>
+            <wp:docPr id="61" name="Picture 61"/>
             <wp:cNvGraphicFramePr>
               <a:graphicFrameLocks xmlns:a="http://schemas.openxmlformats.org/drawingml/2006/main" noChangeAspect="1"/>
             </wp:cNvGraphicFramePr>
@@ -7516,7 +7874,7 @@
                   <pic:spPr>
                     <a:xfrm>
                       <a:off x="0" y="0"/>
-                      <a:ext cx="3581400" cy="4095750"/>
+                      <a:ext cx="2828925" cy="3276600"/>
                     </a:xfrm>
                     <a:prstGeom prst="rect">
                       <a:avLst/>
@@ -7528,337 +7886,77 @@
           </wp:inline>
         </w:drawing>
       </w:r>
-      <w:r>
-        <w:rPr>
-          <w:noProof/>
-          <w:u w:val="single"/>
-        </w:rPr>
-        <w:t xml:space="preserve"> </w:t>
-      </w:r>
     </w:p>
     <w:p>
       <w:pPr>
         <w:pStyle w:val="ListParagraph"/>
         <w:numPr>
           <w:ilvl w:val="0"/>
-          <w:numId w:val="22"/>
+          <w:numId w:val="40"/>
         </w:numPr>
-        <w:spacing w:after="0" w:line="240" w:lineRule="auto"/>
-      </w:pPr>
-      <w:r>
-        <w:t xml:space="preserve">Click the </w:t>
-      </w:r>
-      <w:r>
-        <w:rPr>
-          <w:b/>
-        </w:rPr>
-        <w:t xml:space="preserve">OK </w:t>
-      </w:r>
-      <w:r>
-        <w:t>button.</w:t>
-      </w:r>
-    </w:p>
-    <w:p>
-      <w:pPr>
-        <w:pStyle w:val="ListParagraph"/>
-        <w:numPr>
-          <w:ilvl w:val="0"/>
-          <w:numId w:val="22"/>
-        </w:numPr>
-        <w:spacing w:after="0" w:line="240" w:lineRule="auto"/>
-      </w:pPr>
-      <w:r>
-        <w:t xml:space="preserve">In the </w:t>
-      </w:r>
-      <w:r>
-        <w:rPr>
-          <w:b/>
-        </w:rPr>
-        <w:t>File name</w:t>
-      </w:r>
-      <w:r>
-        <w:t xml:space="preserve"> field, enter</w:t>
-      </w:r>
-      <w:r>
-        <w:t xml:space="preserve"> “mProphet_Exported_scores.csv”.</w:t>
-      </w:r>
-    </w:p>
-    <w:p>
-      <w:pPr>
-        <w:pStyle w:val="ListParagraph"/>
-        <w:numPr>
-          <w:ilvl w:val="0"/>
-          <w:numId w:val="22"/>
-        </w:numPr>
-        <w:spacing w:after="0" w:line="240" w:lineRule="auto"/>
-      </w:pPr>
-      <w:r>
-        <w:t xml:space="preserve">Click the </w:t>
-      </w:r>
-      <w:r>
-        <w:rPr>
-          <w:b/>
-        </w:rPr>
-        <w:t xml:space="preserve">Save </w:t>
-      </w:r>
-      <w:r>
-        <w:t>button</w:t>
+      </w:pPr>
+      <w:r>
+        <w:t xml:space="preserve">Click </w:t>
+      </w:r>
+      <w:r>
+        <w:t xml:space="preserve">the </w:t>
+      </w:r>
+      <w:r>
+        <w:rPr>
+          <w:b/>
+        </w:rPr>
+        <w:t>Edit</w:t>
+      </w:r>
+      <w:r>
+        <w:t xml:space="preserve"> button</w:t>
       </w:r>
       <w:r>
         <w:t>.</w:t>
       </w:r>
     </w:p>
     <w:p>
-      <w:pPr>
-        <w:spacing w:after="0" w:line="240" w:lineRule="auto"/>
-      </w:pPr>
-    </w:p>
-    <w:p>
-      <w:r>
-        <w:t xml:space="preserve">A </w:t>
-      </w:r>
-      <w:r>
-        <w:t xml:space="preserve">form with a </w:t>
-      </w:r>
-      <w:r>
-        <w:t xml:space="preserve">progress bar </w:t>
-      </w:r>
-      <w:r>
-        <w:t xml:space="preserve">may </w:t>
-      </w:r>
-      <w:r>
-        <w:t>appear, and after a few seconds the file should be saved.</w:t>
-      </w:r>
-    </w:p>
-    <w:p>
-      <w:pPr>
-        <w:pStyle w:val="ListParagraph"/>
-        <w:numPr>
-          <w:ilvl w:val="0"/>
-          <w:numId w:val="23"/>
-        </w:numPr>
-        <w:spacing w:after="0" w:line="240" w:lineRule="auto"/>
-      </w:pPr>
-      <w:r>
-        <w:t>Open the file in Excel or Notepad</w:t>
-      </w:r>
-      <w:r>
-        <w:t>.</w:t>
-      </w:r>
-    </w:p>
-    <w:p>
-      <w:pPr>
-        <w:spacing w:after="0" w:line="240" w:lineRule="auto"/>
-      </w:pPr>
-    </w:p>
-    <w:p>
-      <w:r>
-        <w:t>There should be a series of columns containing information about each peptide, and a list of individual scores for that peptide. There should also be a column called “</w:t>
-      </w:r>
-      <w:proofErr w:type="spellStart"/>
-      <w:r>
-        <w:t>q</w:t>
-      </w:r>
-      <w:r>
-        <w:t>V</w:t>
-      </w:r>
-      <w:r>
-        <w:t>alue</w:t>
-      </w:r>
-      <w:proofErr w:type="spellEnd"/>
-      <w:r>
-        <w:t xml:space="preserve">”, which contains the estimated false discovery rate </w:t>
-      </w:r>
-      <w:r>
-        <w:t>if all peptides with q value at least as good as this peptide are counted as real.</w:t>
-      </w:r>
-    </w:p>
-    <w:p>
-      <w:pPr>
-        <w:pStyle w:val="ListParagraph"/>
-        <w:numPr>
-          <w:ilvl w:val="0"/>
-          <w:numId w:val="23"/>
-        </w:numPr>
-        <w:spacing w:after="0" w:line="240" w:lineRule="auto"/>
-      </w:pPr>
-      <w:r>
-        <w:t>Close the file and return to Skyline</w:t>
-      </w:r>
-      <w:r>
-        <w:t>.</w:t>
-      </w:r>
-    </w:p>
-    <w:p>
-      <w:pPr>
-        <w:pStyle w:val="Heading1"/>
-      </w:pPr>
-      <w:r>
-        <w:t>Exporting Peak Scoring Results (Skyline report)</w:t>
-      </w:r>
-    </w:p>
-    <w:p>
-      <w:r>
-        <w:t xml:space="preserve">You can also obtain q-value information from a Skyline report, if you have checked the </w:t>
-      </w:r>
-      <w:r>
-        <w:rPr>
-          <w:b/>
-        </w:rPr>
-        <w:t>Add q</w:t>
-      </w:r>
-      <w:r>
-        <w:rPr>
-          <w:b/>
-        </w:rPr>
-        <w:t xml:space="preserve"> value annotation </w:t>
-      </w:r>
-      <w:r>
-        <w:t>check</w:t>
-      </w:r>
-      <w:r>
+      <w:r>
+        <w:t xml:space="preserve">The </w:t>
+      </w:r>
+      <w:r>
+        <w:rPr>
+          <w:b/>
+        </w:rPr>
+        <w:t>Edit Report</w:t>
+      </w:r>
+      <w:r>
+        <w:rPr>
+          <w:b/>
+        </w:rPr>
         <w:t xml:space="preserve"> </w:t>
       </w:r>
       <w:r>
-        <w:t>box</w:t>
-      </w:r>
-      <w:r>
-        <w:t xml:space="preserve"> in the </w:t>
-      </w:r>
-      <w:r>
-        <w:rPr>
-          <w:b/>
-        </w:rPr>
-        <w:t>Reintegrate</w:t>
-      </w:r>
-      <w:r>
-        <w:t xml:space="preserve"> form</w:t>
-      </w:r>
-      <w:r>
-        <w:t xml:space="preserve">. This method does not show individual feature scores, but has the advantage that you can </w:t>
-      </w:r>
-      <w:r>
-        <w:t xml:space="preserve">combine it with any other columns available in a Skyline report.  </w:t>
-      </w:r>
-    </w:p>
-    <w:p>
-      <w:pPr>
-        <w:pStyle w:val="ListParagraph"/>
-        <w:numPr>
-          <w:ilvl w:val="0"/>
-          <w:numId w:val="39"/>
-        </w:numPr>
-      </w:pPr>
-      <w:r>
-        <w:t xml:space="preserve">From the </w:t>
-      </w:r>
-      <w:r>
-        <w:rPr>
-          <w:b/>
-        </w:rPr>
-        <w:t xml:space="preserve">File </w:t>
-      </w:r>
-      <w:r>
-        <w:t xml:space="preserve">menu, choose </w:t>
-      </w:r>
-      <w:r>
-        <w:rPr>
-          <w:b/>
-        </w:rPr>
-        <w:t xml:space="preserve">Export </w:t>
-      </w:r>
-      <w:r>
-        <w:t xml:space="preserve">and click on </w:t>
-      </w:r>
-      <w:r>
-        <w:rPr>
-          <w:b/>
-        </w:rPr>
-        <w:t>Report</w:t>
-      </w:r>
-      <w:r>
-        <w:t>.</w:t>
-      </w:r>
-    </w:p>
-    <w:p>
-      <w:pPr>
-        <w:pStyle w:val="ListParagraph"/>
-        <w:numPr>
-          <w:ilvl w:val="0"/>
-          <w:numId w:val="39"/>
-        </w:numPr>
-      </w:pPr>
-      <w:r>
-        <w:t xml:space="preserve">Click the </w:t>
-      </w:r>
-      <w:r>
-        <w:rPr>
-          <w:b/>
-        </w:rPr>
-        <w:t>Edit List</w:t>
-      </w:r>
-      <w:r>
-        <w:t xml:space="preserve"> button</w:t>
-      </w:r>
-      <w:r>
-        <w:t>.</w:t>
-      </w:r>
-    </w:p>
-    <w:p>
-      <w:pPr>
-        <w:pStyle w:val="ListParagraph"/>
-        <w:numPr>
-          <w:ilvl w:val="0"/>
-          <w:numId w:val="39"/>
-        </w:numPr>
-      </w:pPr>
-      <w:r>
+        <w:t xml:space="preserve">form should </w:t>
+      </w:r>
+      <w:r>
+        <w:t>appear as follows</w:t>
+      </w:r>
+      <w:r>
+        <w:t>:</w:t>
+      </w:r>
+    </w:p>
+    <w:p>
+      <w:r>
+        <w:rPr>
+          <w:noProof/>
+        </w:rPr>
         <w:lastRenderedPageBreak/>
-        <w:t xml:space="preserve">Select the </w:t>
-      </w:r>
-      <w:r>
-        <w:rPr>
-          <w:b/>
-        </w:rPr>
-        <w:t xml:space="preserve">Peptide RT Results </w:t>
-      </w:r>
-      <w:r>
-        <w:t xml:space="preserve">from the </w:t>
-      </w:r>
-      <w:r>
-        <w:rPr>
-          <w:b/>
-        </w:rPr>
-        <w:t xml:space="preserve">Report </w:t>
-      </w:r>
-      <w:r>
-        <w:t>list</w:t>
-      </w:r>
-      <w:r>
-        <w:t>.</w:t>
-      </w:r>
-    </w:p>
-    <w:p>
-      <w:r>
-        <w:t>The form should look like this:</w:t>
-      </w:r>
-    </w:p>
-    <w:p>
+        <w:t xml:space="preserve"> </w:t>
+      </w:r>
       <w:r>
         <w:rPr>
           <w:noProof/>
         </w:rPr>
-        <w:t xml:space="preserve"> </w:t>
-      </w:r>
-      <w:r>
-        <w:rPr>
-          <w:noProof/>
-        </w:rPr>
         <w:drawing>
-          <wp:inline distT="0" distB="0" distL="0" distR="0" wp14:anchorId="04BA27B2" wp14:editId="749192A1">
-            <wp:extent cx="2828925" cy="3276600"/>
-            <wp:effectExtent l="0" t="0" r="9525" b="0"/>
-            <wp:docPr id="61" name="Picture 61"/>
+          <wp:inline distT="0" distB="0" distL="0" distR="0" wp14:anchorId="6DEB03AB" wp14:editId="5F3C8050">
+            <wp:extent cx="5943600" cy="4238625"/>
+            <wp:effectExtent l="0" t="0" r="0" b="9525"/>
+            <wp:docPr id="9" name="Picture 9"/>
             <wp:cNvGraphicFramePr>
               <a:graphicFrameLocks xmlns:a="http://schemas.openxmlformats.org/drawingml/2006/main" noChangeAspect="1"/>
             </wp:cNvGraphicFramePr>
@@ -7878,7 +7976,7 @@
                   <pic:spPr>
                     <a:xfrm>
                       <a:off x="0" y="0"/>
-                      <a:ext cx="2828925" cy="3276600"/>
+                      <a:ext cx="5943600" cy="4238625"/>
                     </a:xfrm>
                     <a:prstGeom prst="rect">
                       <a:avLst/>
@@ -7900,25 +7998,176 @@
         </w:numPr>
       </w:pPr>
       <w:r>
-        <w:t xml:space="preserve">Click </w:t>
-      </w:r>
-      <w:r>
-        <w:t xml:space="preserve">the </w:t>
-      </w:r>
-      <w:r>
-        <w:rPr>
-          <w:b/>
-        </w:rPr>
-        <w:t>Edit</w:t>
-      </w:r>
-      <w:r>
-        <w:t xml:space="preserve"> button</w:t>
+        <w:t>On the left side of the form, click on</w:t>
+      </w:r>
+      <w:r>
+        <w:t xml:space="preserve"> the plus icon by</w:t>
+      </w:r>
+      <w:r>
+        <w:t xml:space="preserve"> </w:t>
+      </w:r>
+      <w:r>
+        <w:rPr>
+          <w:b/>
+        </w:rPr>
+        <w:t xml:space="preserve">Peptides </w:t>
+      </w:r>
+      <w:r>
+        <w:t>to expand the list</w:t>
       </w:r>
       <w:r>
         <w:t>.</w:t>
       </w:r>
     </w:p>
     <w:p>
+      <w:pPr>
+        <w:pStyle w:val="ListParagraph"/>
+        <w:numPr>
+          <w:ilvl w:val="0"/>
+          <w:numId w:val="40"/>
+        </w:numPr>
+      </w:pPr>
+      <w:r>
+        <w:t xml:space="preserve">Under </w:t>
+      </w:r>
+      <w:r>
+        <w:rPr>
+          <w:b/>
+        </w:rPr>
+        <w:t xml:space="preserve">Peptides </w:t>
+      </w:r>
+      <w:r>
+        <w:t xml:space="preserve">click on </w:t>
+      </w:r>
+      <w:r>
+        <w:t xml:space="preserve">the plus icon by </w:t>
+      </w:r>
+      <w:r>
+        <w:rPr>
+          <w:b/>
+        </w:rPr>
+        <w:t xml:space="preserve">Precursors </w:t>
+      </w:r>
+      <w:r>
+        <w:t>to</w:t>
+      </w:r>
+      <w:r>
+        <w:rPr>
+          <w:b/>
+        </w:rPr>
+        <w:t xml:space="preserve"> </w:t>
+      </w:r>
+      <w:r>
+        <w:t>expand the list</w:t>
+      </w:r>
+      <w:r>
+        <w:t>.</w:t>
+      </w:r>
+    </w:p>
+    <w:p>
+      <w:pPr>
+        <w:pStyle w:val="ListParagraph"/>
+        <w:numPr>
+          <w:ilvl w:val="0"/>
+          <w:numId w:val="40"/>
+        </w:numPr>
+      </w:pPr>
+      <w:r>
+        <w:t xml:space="preserve">Under </w:t>
+      </w:r>
+      <w:r>
+        <w:rPr>
+          <w:b/>
+        </w:rPr>
+        <w:t xml:space="preserve">Precursors </w:t>
+      </w:r>
+      <w:r>
+        <w:t xml:space="preserve">click on </w:t>
+      </w:r>
+      <w:r>
+        <w:t xml:space="preserve">the plus icon by </w:t>
+      </w:r>
+      <w:proofErr w:type="spellStart"/>
+      <w:r>
+        <w:rPr>
+          <w:b/>
+        </w:rPr>
+        <w:t>PrecursorResults</w:t>
+      </w:r>
+      <w:proofErr w:type="spellEnd"/>
+      <w:r>
+        <w:rPr>
+          <w:b/>
+        </w:rPr>
+        <w:t xml:space="preserve"> </w:t>
+      </w:r>
+      <w:r>
+        <w:t>to expand the list</w:t>
+      </w:r>
+      <w:r>
+        <w:t>.</w:t>
+      </w:r>
+    </w:p>
+    <w:p>
+      <w:pPr>
+        <w:pStyle w:val="ListParagraph"/>
+        <w:numPr>
+          <w:ilvl w:val="0"/>
+          <w:numId w:val="40"/>
+        </w:numPr>
+      </w:pPr>
+      <w:r>
+        <w:t>Click on the</w:t>
+      </w:r>
+      <w:r>
+        <w:t xml:space="preserve"> check box by the</w:t>
+      </w:r>
+      <w:r>
+        <w:t xml:space="preserve"> </w:t>
+      </w:r>
+      <w:proofErr w:type="spellStart"/>
+      <w:r>
+        <w:rPr>
+          <w:b/>
+        </w:rPr>
+        <w:t>annotation_</w:t>
+      </w:r>
+      <w:r>
+        <w:rPr>
+          <w:b/>
+        </w:rPr>
+        <w:t>Q</w:t>
+      </w:r>
+      <w:proofErr w:type="spellEnd"/>
+      <w:r>
+        <w:rPr>
+          <w:b/>
+        </w:rPr>
+        <w:t xml:space="preserve"> Value</w:t>
+      </w:r>
+      <w:r>
+        <w:rPr>
+          <w:b/>
+        </w:rPr>
+        <w:t xml:space="preserve"> </w:t>
+      </w:r>
+      <w:r>
+        <w:t xml:space="preserve">entry under </w:t>
+      </w:r>
+      <w:r>
+        <w:rPr>
+          <w:b/>
+        </w:rPr>
+        <w:t>Precursor Results</w:t>
+      </w:r>
+      <w:r>
+        <w:rPr>
+          <w:b/>
+        </w:rPr>
+        <w:t>.</w:t>
+      </w:r>
+    </w:p>
+    <w:p>
       <w:r>
         <w:t xml:space="preserve">The </w:t>
       </w:r>
@@ -7935,13 +8184,7 @@
         <w:t xml:space="preserve"> </w:t>
       </w:r>
       <w:r>
-        <w:t xml:space="preserve">form should </w:t>
-      </w:r>
-      <w:r>
-        <w:t>appear as follows</w:t>
-      </w:r>
-      <w:r>
-        <w:t>:</w:t>
+        <w:t>form should now look like this:</w:t>
       </w:r>
     </w:p>
     <w:p>
@@ -7950,17 +8193,11 @@
           <w:noProof/>
         </w:rPr>
         <w:lastRenderedPageBreak/>
-        <w:t xml:space="preserve"> </w:t>
-      </w:r>
-      <w:r>
-        <w:rPr>
-          <w:noProof/>
-        </w:rPr>
         <w:drawing>
-          <wp:inline distT="0" distB="0" distL="0" distR="0" wp14:anchorId="6DEB03AB" wp14:editId="5F3C8050">
+          <wp:inline distT="0" distB="0" distL="0" distR="0" wp14:anchorId="3FAF7B3C" wp14:editId="52BC3DB0">
             <wp:extent cx="5943600" cy="4238625"/>
             <wp:effectExtent l="0" t="0" r="0" b="9525"/>
-            <wp:docPr id="9" name="Picture 9"/>
+            <wp:docPr id="43" name="Picture 43"/>
             <wp:cNvGraphicFramePr>
               <a:graphicFrameLocks xmlns:a="http://schemas.openxmlformats.org/drawingml/2006/main" noChangeAspect="1"/>
             </wp:cNvGraphicFramePr>
@@ -7998,29 +8235,23 @@
         <w:pStyle w:val="ListParagraph"/>
         <w:numPr>
           <w:ilvl w:val="0"/>
-          <w:numId w:val="40"/>
+          <w:numId w:val="41"/>
         </w:numPr>
       </w:pPr>
       <w:r>
-        <w:t>On the left side of the form, click on</w:t>
-      </w:r>
-      <w:r>
-        <w:t xml:space="preserve"> the plus icon by</w:t>
-      </w:r>
-      <w:r>
-        <w:t xml:space="preserve"> </w:t>
-      </w:r>
-      <w:r>
-        <w:rPr>
-          <w:b/>
-        </w:rPr>
-        <w:t xml:space="preserve">Peptides </w:t>
-      </w:r>
-      <w:r>
-        <w:t>to expand the list</w:t>
-      </w:r>
-      <w:r>
-        <w:t>.</w:t>
+        <w:t xml:space="preserve">Click </w:t>
+      </w:r>
+      <w:r>
+        <w:t xml:space="preserve">the </w:t>
+      </w:r>
+      <w:r>
+        <w:rPr>
+          <w:b/>
+        </w:rPr>
+        <w:t>OK</w:t>
+      </w:r>
+      <w:r>
+        <w:t xml:space="preserve"> button.</w:t>
       </w:r>
     </w:p>
     <w:p>
@@ -8028,44 +8259,29 @@
         <w:pStyle w:val="ListParagraph"/>
         <w:numPr>
           <w:ilvl w:val="0"/>
-          <w:numId w:val="40"/>
+          <w:numId w:val="41"/>
         </w:numPr>
       </w:pPr>
       <w:r>
-        <w:t xml:space="preserve">Under </w:t>
-      </w:r>
-      <w:r>
-        <w:rPr>
-          <w:b/>
-        </w:rPr>
-        <w:t xml:space="preserve">Peptides </w:t>
-      </w:r>
-      <w:r>
-        <w:t xml:space="preserve">click on </w:t>
-      </w:r>
-      <w:r>
-        <w:t xml:space="preserve">the plus icon by </w:t>
-      </w:r>
-      <w:r>
-        <w:rPr>
-          <w:b/>
-        </w:rPr>
-        <w:t xml:space="preserve">Precursors </w:t>
-      </w:r>
-      <w:r>
-        <w:t>to</w:t>
-      </w:r>
-      <w:r>
-        <w:rPr>
-          <w:b/>
-        </w:rPr>
-        <w:t xml:space="preserve"> </w:t>
-      </w:r>
-      <w:r>
-        <w:t>expand the list</w:t>
-      </w:r>
-      <w:r>
-        <w:t>.</w:t>
+        <w:t xml:space="preserve">Click the </w:t>
+      </w:r>
+      <w:r>
+        <w:rPr>
+          <w:b/>
+        </w:rPr>
+        <w:t>OK</w:t>
+      </w:r>
+      <w:r>
+        <w:t xml:space="preserve"> button in the </w:t>
+      </w:r>
+      <w:r>
+        <w:rPr>
+          <w:b/>
+        </w:rPr>
+        <w:t>Edit Reports</w:t>
+      </w:r>
+      <w:r>
+        <w:t xml:space="preserve"> form.</w:t>
       </w:r>
     </w:p>
     <w:p>
@@ -8073,43 +8289,29 @@
         <w:pStyle w:val="ListParagraph"/>
         <w:numPr>
           <w:ilvl w:val="0"/>
-          <w:numId w:val="40"/>
+          <w:numId w:val="41"/>
         </w:numPr>
       </w:pPr>
       <w:r>
-        <w:t xml:space="preserve">Under </w:t>
-      </w:r>
-      <w:r>
-        <w:rPr>
-          <w:b/>
-        </w:rPr>
-        <w:t xml:space="preserve">Precursors </w:t>
-      </w:r>
-      <w:r>
-        <w:t xml:space="preserve">click on </w:t>
-      </w:r>
-      <w:r>
-        <w:t xml:space="preserve">the plus icon by </w:t>
-      </w:r>
-      <w:proofErr w:type="spellStart"/>
-      <w:r>
-        <w:rPr>
-          <w:b/>
-        </w:rPr>
-        <w:t>PrecursorResults</w:t>
-      </w:r>
-      <w:proofErr w:type="spellEnd"/>
-      <w:r>
-        <w:rPr>
-          <w:b/>
-        </w:rPr>
-        <w:t xml:space="preserve"> </w:t>
-      </w:r>
-      <w:r>
-        <w:t>to expand the list</w:t>
-      </w:r>
-      <w:r>
-        <w:t>.</w:t>
+        <w:t xml:space="preserve">Select the </w:t>
+      </w:r>
+      <w:r>
+        <w:rPr>
+          <w:b/>
+        </w:rPr>
+        <w:t>Peptide RT Results</w:t>
+      </w:r>
+      <w:r>
+        <w:t xml:space="preserve"> item in the </w:t>
+      </w:r>
+      <w:r>
+        <w:rPr>
+          <w:b/>
+        </w:rPr>
+        <w:t>Report</w:t>
+      </w:r>
+      <w:r>
+        <w:t xml:space="preserve"> list.</w:t>
       </w:r>
     </w:p>
     <w:p>
@@ -8117,91 +8319,528 @@
         <w:pStyle w:val="ListParagraph"/>
         <w:numPr>
           <w:ilvl w:val="0"/>
-          <w:numId w:val="40"/>
+          <w:numId w:val="41"/>
         </w:numPr>
       </w:pPr>
       <w:r>
-        <w:t>Click on the</w:t>
-      </w:r>
-      <w:r>
-        <w:t xml:space="preserve"> check box by the</w:t>
-      </w:r>
-      <w:r>
+        <w:t xml:space="preserve">Click the </w:t>
+      </w:r>
+      <w:r>
+        <w:rPr>
+          <w:b/>
+        </w:rPr>
+        <w:t>Export</w:t>
+      </w:r>
+      <w:r>
+        <w:t xml:space="preserve"> button.</w:t>
+      </w:r>
+    </w:p>
+    <w:p>
+      <w:pPr>
+        <w:pStyle w:val="ListParagraph"/>
+        <w:numPr>
+          <w:ilvl w:val="0"/>
+          <w:numId w:val="22"/>
+        </w:numPr>
+        <w:spacing w:after="0" w:line="240" w:lineRule="auto"/>
+      </w:pPr>
+      <w:r>
+        <w:t xml:space="preserve">In the </w:t>
+      </w:r>
+      <w:r>
+        <w:rPr>
+          <w:b/>
+        </w:rPr>
+        <w:t>File name</w:t>
+      </w:r>
+      <w:r>
+        <w:t xml:space="preserve"> field, enter “</w:t>
+      </w:r>
+      <w:bookmarkStart w:id="3" w:name="OLE_LINK3"/>
+      <w:bookmarkStart w:id="4" w:name="OLE_LINK4"/>
+      <w:r>
+        <w:t>qValues_Exported_report.csv</w:t>
+      </w:r>
+      <w:bookmarkEnd w:id="3"/>
+      <w:bookmarkEnd w:id="4"/>
+      <w:r>
+        <w:t>”.</w:t>
+      </w:r>
+    </w:p>
+    <w:p>
+      <w:pPr>
+        <w:pStyle w:val="ListParagraph"/>
+        <w:numPr>
+          <w:ilvl w:val="0"/>
+          <w:numId w:val="22"/>
+        </w:numPr>
+        <w:spacing w:after="0" w:line="240" w:lineRule="auto"/>
+      </w:pPr>
+      <w:r>
+        <w:t xml:space="preserve">Click the </w:t>
+      </w:r>
+      <w:r>
+        <w:rPr>
+          <w:b/>
+        </w:rPr>
+        <w:t xml:space="preserve">Save </w:t>
+      </w:r>
+      <w:r>
+        <w:t>button.</w:t>
+      </w:r>
+    </w:p>
+    <w:p>
+      <w:pPr>
+        <w:spacing w:after="0" w:line="240" w:lineRule="auto"/>
+      </w:pPr>
+    </w:p>
+    <w:p>
+      <w:r>
+        <w:t>A form with a progress bar may appear, and after a few seconds the file should be saved.</w:t>
+      </w:r>
+    </w:p>
+    <w:p>
+      <w:pPr>
+        <w:pStyle w:val="ListParagraph"/>
+        <w:numPr>
+          <w:ilvl w:val="0"/>
+          <w:numId w:val="23"/>
+        </w:numPr>
+        <w:spacing w:after="0" w:line="240" w:lineRule="auto"/>
+      </w:pPr>
+      <w:r>
+        <w:t>Open the file in Excel or Notepad.</w:t>
+      </w:r>
+    </w:p>
+    <w:p>
+      <w:pPr>
+        <w:spacing w:after="0" w:line="240" w:lineRule="auto"/>
+      </w:pPr>
+    </w:p>
+    <w:p>
+      <w:r>
+        <w:t>There should be a series of columns containing information about each peptide, including file name, peptide sequence, and so forth. There should also be a column called “</w:t>
+      </w:r>
+      <w:proofErr w:type="spellStart"/>
+      <w:r>
+        <w:t>qValue</w:t>
+      </w:r>
+      <w:proofErr w:type="spellEnd"/>
+      <w:r>
+        <w:t xml:space="preserve">”, which contains the estimated false discovery rate just as the </w:t>
+      </w:r>
+      <w:proofErr w:type="spellStart"/>
+      <w:r>
+        <w:t>mProphet</w:t>
+      </w:r>
+      <w:proofErr w:type="spellEnd"/>
+      <w:r>
+        <w:t xml:space="preserve"> exported file did.</w:t>
+      </w:r>
+    </w:p>
+    <w:p>
+      <w:pPr>
+        <w:pStyle w:val="ListParagraph"/>
+        <w:numPr>
+          <w:ilvl w:val="0"/>
+          <w:numId w:val="41"/>
+        </w:numPr>
+      </w:pPr>
+      <w:r>
+        <w:t>Close the file and return to Skyline.</w:t>
+      </w:r>
+    </w:p>
+    <w:p>
+      <w:r>
+        <w:t xml:space="preserve">The Skyline development team is working to make this info about peptide ID confidence available within Skyline (perhaps visible on the chromatogram graph), so that the text export step described above is not necessary. However, for now, exporting to text (via either method) is the only way to directly obtain information on peptide ID confidence. </w:t>
+      </w:r>
+    </w:p>
+    <w:p>
+      <w:pPr>
+        <w:pStyle w:val="Heading1"/>
+      </w:pPr>
+      <w:r>
+        <w:lastRenderedPageBreak/>
+        <w:t>Train</w:t>
+      </w:r>
+      <w:r>
+        <w:t>ing a Peak Scoring Model for DIA</w:t>
+      </w:r>
+      <w:r>
+        <w:t xml:space="preserve"> Data</w:t>
+      </w:r>
+    </w:p>
+    <w:p>
+      <w:r>
+        <w:t>In addition to SRM</w:t>
+      </w:r>
+      <w:r>
+        <w:t xml:space="preserve">, Skyline </w:t>
+      </w:r>
+      <w:r>
+        <w:t xml:space="preserve">trained </w:t>
+      </w:r>
+      <w:r>
+        <w:t>peak scoring</w:t>
+      </w:r>
+      <w:r>
+        <w:t xml:space="preserve"> models</w:t>
+      </w:r>
+      <w:r>
+        <w:t xml:space="preserve"> can also be used to improve the accuracy and assess the confidence of peak identification</w:t>
+      </w:r>
+      <w:r>
+        <w:t>s in DIA</w:t>
+      </w:r>
+      <w:r>
+        <w:t xml:space="preserve"> data. </w:t>
+      </w:r>
+      <w:r>
+        <w:t>P</w:t>
+      </w:r>
+      <w:r>
+        <w:t>eak scoring</w:t>
+      </w:r>
+      <w:r>
+        <w:t xml:space="preserve"> a statistical confidence metric</w:t>
+      </w:r>
+      <w:r>
+        <w:t xml:space="preserve"> is even more essential with DIA data, since there </w:t>
+      </w:r>
+      <w:r>
+        <w:t>can be a</w:t>
+      </w:r>
+      <w:r>
+        <w:t xml:space="preserve"> greater number of interfering peaks and potentially a larger number of peptides to analyze (for whole-proteome DIA experiments), making manual </w:t>
+      </w:r>
+      <w:r>
+        <w:t xml:space="preserve">assessment of each peptide </w:t>
+      </w:r>
+      <w:r>
+        <w:t>less tractable.</w:t>
+      </w:r>
+    </w:p>
+    <w:p>
+      <w:r>
+        <w:t>To open the DIA data</w:t>
+      </w:r>
+      <w:r>
+        <w:t>set included with this tutorial, do the following:</w:t>
+      </w:r>
+    </w:p>
+    <w:p>
+      <w:pPr>
+        <w:pStyle w:val="ListParagraph"/>
+        <w:numPr>
+          <w:ilvl w:val="0"/>
+          <w:numId w:val="13"/>
+        </w:numPr>
+      </w:pPr>
+      <w:r>
+        <w:t xml:space="preserve">Click the </w:t>
+      </w:r>
+      <w:r>
+        <w:rPr>
+          <w:b/>
+        </w:rPr>
+        <w:t>Open</w:t>
+      </w:r>
+      <w:r>
+        <w:t xml:space="preserve"> button on the Skyline toolbar (Ctrl-O).</w:t>
+      </w:r>
+    </w:p>
+    <w:p>
+      <w:pPr>
+        <w:pStyle w:val="ListParagraph"/>
+        <w:numPr>
+          <w:ilvl w:val="0"/>
+          <w:numId w:val="13"/>
+        </w:numPr>
+      </w:pPr>
+      <w:r>
+        <w:t xml:space="preserve">Click the </w:t>
+      </w:r>
+      <w:r>
+        <w:rPr>
+          <w:b/>
+        </w:rPr>
+        <w:t>No</w:t>
+      </w:r>
+      <w:r>
+        <w:t xml:space="preserve"> button when asked whether to save your changes to the first file.</w:t>
+      </w:r>
+    </w:p>
+    <w:p>
+      <w:pPr>
+        <w:pStyle w:val="ListParagraph"/>
+        <w:numPr>
+          <w:ilvl w:val="0"/>
+          <w:numId w:val="13"/>
+        </w:numPr>
+      </w:pPr>
+      <w:r>
+        <w:t xml:space="preserve">Select the file </w:t>
+      </w:r>
+      <w:r>
+        <w:rPr>
+          <w:b/>
+        </w:rPr>
+        <w:t>‘</w:t>
+      </w:r>
+      <w:r>
+        <w:t>AQUA4_Human_picked_napedro2</w:t>
+      </w:r>
+      <w:r>
+        <w:t>-mod2.sky’ from the ‘</w:t>
+      </w:r>
+      <w:proofErr w:type="spellStart"/>
+      <w:r>
+        <w:t>PeakPicking</w:t>
+      </w:r>
+      <w:proofErr w:type="spellEnd"/>
+      <w:r>
+        <w:t>’ folder you created for this tutorial.</w:t>
+      </w:r>
+    </w:p>
+    <w:p>
+      <w:pPr>
+        <w:pStyle w:val="ListParagraph"/>
+        <w:numPr>
+          <w:ilvl w:val="0"/>
+          <w:numId w:val="13"/>
+        </w:numPr>
+      </w:pPr>
+      <w:r>
+        <w:t xml:space="preserve">Click the </w:t>
+      </w:r>
+      <w:r>
+        <w:rPr>
+          <w:b/>
+        </w:rPr>
+        <w:t>Open</w:t>
+      </w:r>
+      <w:r>
+        <w:t xml:space="preserve"> button.</w:t>
+      </w:r>
+    </w:p>
+    <w:p>
+      <w:r>
+        <w:t xml:space="preserve">This </w:t>
+      </w:r>
+      <w:r>
+        <w:t xml:space="preserve">file </w:t>
+      </w:r>
+      <w:r>
+        <w:t xml:space="preserve">contains some of the data </w:t>
+      </w:r>
+      <w:r>
+        <w:t>th</w:t>
+      </w:r>
+      <w:r>
+        <w:t xml:space="preserve">at was used to test the </w:t>
+      </w:r>
+      <w:proofErr w:type="spellStart"/>
+      <w:r>
+        <w:t>OpenSWATH</w:t>
+      </w:r>
+      <w:proofErr w:type="spellEnd"/>
+      <w:r>
+        <w:t xml:space="preserve"> algorithm</w:t>
+      </w:r>
+      <w:r>
+        <w:t>, some of which is now incorporated into the advanced peak scoring model functionality you are exploring. The file</w:t>
+      </w:r>
+      <w:r>
+        <w:t xml:space="preserve"> contains a dilution series of a known peptide mix. </w:t>
+      </w:r>
+      <w:r>
+        <w:t xml:space="preserve">In a real DIA workflow, the settings </w:t>
+      </w:r>
+      <w:r>
+        <w:t xml:space="preserve">on the </w:t>
+      </w:r>
+      <w:r>
+        <w:rPr>
+          <w:b/>
+        </w:rPr>
+        <w:t xml:space="preserve">Transition Settings </w:t>
+      </w:r>
+      <w:r>
+        <w:rPr>
+          <w:b/>
+        </w:rPr>
+        <w:t>-</w:t>
+      </w:r>
+      <w:r>
+        <w:rPr>
+          <w:b/>
+        </w:rPr>
+        <w:t xml:space="preserve"> Full Scan</w:t>
+      </w:r>
+      <w:r>
+        <w:rPr>
+          <w:b/>
+        </w:rPr>
         <w:t xml:space="preserve"> </w:t>
       </w:r>
+      <w:r>
+        <w:t>tab</w:t>
+      </w:r>
+      <w:r>
+        <w:rPr>
+          <w:b/>
+        </w:rPr>
+        <w:t xml:space="preserve"> </w:t>
+      </w:r>
+      <w:r>
+        <w:t>would need to be configured for DIA</w:t>
+      </w:r>
+      <w:r>
+        <w:t>;</w:t>
+      </w:r>
+      <w:r>
+        <w:t xml:space="preserve"> decoys would need to be generated, and the raw DIA data would need to be imported. However, since raw DIA data </w:t>
+      </w:r>
+      <w:r>
+        <w:t xml:space="preserve">files are </w:t>
+      </w:r>
+      <w:r>
+        <w:t>so large</w:t>
+      </w:r>
+      <w:r>
+        <w:t xml:space="preserve"> (hundreds of Megabytes to several Gigabytes)</w:t>
+      </w:r>
+      <w:r>
+        <w:t xml:space="preserve">, </w:t>
+      </w:r>
+      <w:r>
+        <w:t xml:space="preserve">for </w:t>
+      </w:r>
+      <w:r>
+        <w:t xml:space="preserve">this tutorial </w:t>
+      </w:r>
+      <w:r>
+        <w:t xml:space="preserve">the file you </w:t>
+      </w:r>
+      <w:r>
+        <w:t xml:space="preserve">have opened </w:t>
+      </w:r>
+      <w:r>
+        <w:t xml:space="preserve">only </w:t>
+      </w:r>
+      <w:r>
+        <w:t xml:space="preserve">contains </w:t>
+      </w:r>
+      <w:r>
+        <w:t xml:space="preserve">target peptide </w:t>
+      </w:r>
+      <w:r>
+        <w:t xml:space="preserve">chromatograms extracted from </w:t>
+      </w:r>
+      <w:r>
+        <w:t>5</w:t>
+      </w:r>
+      <w:r>
+        <w:t xml:space="preserve"> </w:t>
+      </w:r>
+      <w:r>
+        <w:t xml:space="preserve">DIA raw </w:t>
+      </w:r>
+      <w:r>
+        <w:t>files</w:t>
+      </w:r>
+      <w:r>
+        <w:t xml:space="preserve">, which allows to </w:t>
+      </w:r>
+      <w:r>
+        <w:t>reduce the Skyline file size significantly</w:t>
+      </w:r>
+      <w:r>
+        <w:t>.</w:t>
+      </w:r>
+    </w:p>
+    <w:p>
+      <w:r>
+        <w:t xml:space="preserve">The </w:t>
+      </w:r>
+      <w:r>
+        <w:t>DIA files you will be opening contain peaks that were manually picked</w:t>
+      </w:r>
+      <w:r>
+        <w:t xml:space="preserve"> for the purpose of comparison with the automated </w:t>
+      </w:r>
       <w:proofErr w:type="spellStart"/>
       <w:r>
-        <w:rPr>
-          <w:b/>
-        </w:rPr>
-        <w:t>annotation_</w:t>
-      </w:r>
-      <w:r>
-        <w:rPr>
-          <w:b/>
-        </w:rPr>
-        <w:t>Q</w:t>
+        <w:t>OpenSWATH</w:t>
       </w:r>
       <w:proofErr w:type="spellEnd"/>
       <w:r>
-        <w:rPr>
-          <w:b/>
-        </w:rPr>
-        <w:t xml:space="preserve"> Value</w:t>
-      </w:r>
-      <w:r>
-        <w:rPr>
-          <w:b/>
-        </w:rPr>
+        <w:t xml:space="preserve"> algorithm. In a real workflow all peptides/files would contain full chromatograms, but in this tutorial the chromatograms have been artificially restricted to a 10 minute window around the predicted peak in order to keep the file sizes small.  </w:t>
+      </w:r>
+    </w:p>
+    <w:p>
+      <w:r>
+        <w:t>This DIA data was loaded into Skyline before advanced peak scoring was available, so the first step will be to re-score the document so that the proper feature scores are available. This re-scoring must be performed</w:t>
+      </w:r>
+      <w:r>
+        <w:t xml:space="preserve"> on any document created</w:t>
+      </w:r>
+      <w:r>
+        <w:t xml:space="preserve"> before Skyline v2.1.1.xx</w:t>
+      </w:r>
+      <w:r>
+        <w:t xml:space="preserve"> in order to use advanced peak picking:</w:t>
+      </w:r>
+    </w:p>
+    <w:p>
+      <w:pPr>
+        <w:pStyle w:val="ListParagraph"/>
+        <w:numPr>
+          <w:ilvl w:val="0"/>
+          <w:numId w:val="34"/>
+        </w:numPr>
+      </w:pPr>
+      <w:r>
+        <w:t xml:space="preserve">On the </w:t>
+      </w:r>
+      <w:r>
+        <w:rPr>
+          <w:b/>
+        </w:rPr>
+        <w:t xml:space="preserve">Edit </w:t>
+      </w:r>
+      <w:r>
+        <w:t xml:space="preserve">menu, click </w:t>
+      </w:r>
+      <w:r>
+        <w:rPr>
+          <w:b/>
+        </w:rPr>
+        <w:t>Manage Results.</w:t>
+      </w:r>
+    </w:p>
+    <w:p>
+      <w:r>
+        <w:t>A form like the following should appear:</w:t>
+      </w:r>
+    </w:p>
+    <w:p>
+      <w:r>
+        <w:rPr>
+          <w:noProof/>
+        </w:rPr>
+        <w:lastRenderedPageBreak/>
         <w:t xml:space="preserve"> </w:t>
       </w:r>
       <w:r>
-        <w:t xml:space="preserve">entry under </w:t>
-      </w:r>
-      <w:r>
-        <w:rPr>
-          <w:b/>
-        </w:rPr>
-        <w:t>Precursor Results</w:t>
-      </w:r>
-      <w:r>
-        <w:rPr>
-          <w:b/>
-        </w:rPr>
-        <w:t>.</w:t>
-      </w:r>
-    </w:p>
-    <w:p>
-      <w:r>
-        <w:t xml:space="preserve">The </w:t>
-      </w:r>
-      <w:r>
-        <w:rPr>
-          <w:b/>
-        </w:rPr>
-        <w:t>Edit Report</w:t>
-      </w:r>
-      <w:r>
-        <w:rPr>
-          <w:b/>
-        </w:rPr>
-        <w:t xml:space="preserve"> </w:t>
-      </w:r>
-      <w:r>
-        <w:t>form should now look like this:</w:t>
-      </w:r>
-    </w:p>
-    <w:p>
-      <w:r>
         <w:rPr>
           <w:noProof/>
         </w:rPr>
-        <w:lastRenderedPageBreak/>
         <w:drawing>
-          <wp:inline distT="0" distB="0" distL="0" distR="0" wp14:anchorId="3FAF7B3C" wp14:editId="52BC3DB0">
-            <wp:extent cx="5943600" cy="4238625"/>
-            <wp:effectExtent l="0" t="0" r="0" b="9525"/>
-            <wp:docPr id="43" name="Picture 43"/>
+          <wp:inline distT="0" distB="0" distL="0" distR="0" wp14:anchorId="62B13BDF" wp14:editId="4452B5B9">
+            <wp:extent cx="3971925" cy="3838575"/>
+            <wp:effectExtent l="0" t="0" r="9525" b="9525"/>
+            <wp:docPr id="65" name="Picture 65"/>
             <wp:cNvGraphicFramePr>
               <a:graphicFrameLocks xmlns:a="http://schemas.openxmlformats.org/drawingml/2006/main" noChangeAspect="1"/>
             </wp:cNvGraphicFramePr>
@@ -8221,7 +8860,7 @@
                   <pic:spPr>
                     <a:xfrm>
                       <a:off x="0" y="0"/>
-                      <a:ext cx="5943600" cy="4238625"/>
+                      <a:ext cx="3971925" cy="3838575"/>
                     </a:xfrm>
                     <a:prstGeom prst="rect">
                       <a:avLst/>
@@ -8237,564 +8876,7 @@
     <w:p>
       <w:pPr>
         <w:pStyle w:val="ListParagraph"/>
-        <w:numPr>
-          <w:ilvl w:val="0"/>
-          <w:numId w:val="41"/>
-        </w:numPr>
-      </w:pPr>
-      <w:r>
-        <w:t xml:space="preserve">Click </w:t>
-      </w:r>
-      <w:r>
-        <w:t xml:space="preserve">the </w:t>
-      </w:r>
-      <w:r>
-        <w:rPr>
-          <w:b/>
-        </w:rPr>
-        <w:t>OK</w:t>
-      </w:r>
-      <w:r>
-        <w:t xml:space="preserve"> button.</w:t>
-      </w:r>
-    </w:p>
-    <w:p>
-      <w:pPr>
-        <w:pStyle w:val="ListParagraph"/>
-        <w:numPr>
-          <w:ilvl w:val="0"/>
-          <w:numId w:val="41"/>
-        </w:numPr>
-      </w:pPr>
-      <w:r>
-        <w:t xml:space="preserve">Click the </w:t>
-      </w:r>
-      <w:r>
-        <w:rPr>
-          <w:b/>
-        </w:rPr>
-        <w:t>OK</w:t>
-      </w:r>
-      <w:r>
-        <w:t xml:space="preserve"> button in the </w:t>
-      </w:r>
-      <w:r>
-        <w:rPr>
-          <w:b/>
-        </w:rPr>
-        <w:t>Edit Reports</w:t>
-      </w:r>
-      <w:r>
-        <w:t xml:space="preserve"> form.</w:t>
-      </w:r>
-    </w:p>
-    <w:p>
-      <w:pPr>
-        <w:pStyle w:val="ListParagraph"/>
-        <w:numPr>
-          <w:ilvl w:val="0"/>
-          <w:numId w:val="41"/>
-        </w:numPr>
-      </w:pPr>
-      <w:r>
-        <w:t xml:space="preserve">Select the </w:t>
-      </w:r>
-      <w:r>
-        <w:rPr>
-          <w:b/>
-        </w:rPr>
-        <w:t>Peptide RT Results</w:t>
-      </w:r>
-      <w:r>
-        <w:t xml:space="preserve"> item in the </w:t>
-      </w:r>
-      <w:r>
-        <w:rPr>
-          <w:b/>
-        </w:rPr>
-        <w:t>Report</w:t>
-      </w:r>
-      <w:r>
-        <w:t xml:space="preserve"> list.</w:t>
-      </w:r>
-    </w:p>
-    <w:p>
-      <w:pPr>
-        <w:pStyle w:val="ListParagraph"/>
-        <w:numPr>
-          <w:ilvl w:val="0"/>
-          <w:numId w:val="41"/>
-        </w:numPr>
-      </w:pPr>
-      <w:r>
-        <w:t xml:space="preserve">Click the </w:t>
-      </w:r>
-      <w:r>
-        <w:rPr>
-          <w:b/>
-        </w:rPr>
-        <w:t>Export</w:t>
-      </w:r>
-      <w:r>
-        <w:t xml:space="preserve"> button.</w:t>
-      </w:r>
-    </w:p>
-    <w:p>
-      <w:pPr>
-        <w:pStyle w:val="ListParagraph"/>
-        <w:numPr>
-          <w:ilvl w:val="0"/>
-          <w:numId w:val="22"/>
-        </w:numPr>
-        <w:spacing w:after="0" w:line="240" w:lineRule="auto"/>
-      </w:pPr>
-      <w:r>
-        <w:t xml:space="preserve">In the </w:t>
-      </w:r>
-      <w:r>
-        <w:rPr>
-          <w:b/>
-        </w:rPr>
-        <w:t>File name</w:t>
-      </w:r>
-      <w:r>
-        <w:t xml:space="preserve"> field, enter “</w:t>
-      </w:r>
-      <w:bookmarkStart w:id="4" w:name="OLE_LINK3"/>
-      <w:bookmarkStart w:id="5" w:name="OLE_LINK4"/>
-      <w:r>
-        <w:t>qValues_Exported_report.csv</w:t>
-      </w:r>
-      <w:bookmarkEnd w:id="4"/>
-      <w:bookmarkEnd w:id="5"/>
-      <w:r>
-        <w:t>”.</w:t>
-      </w:r>
-    </w:p>
-    <w:p>
-      <w:pPr>
-        <w:pStyle w:val="ListParagraph"/>
-        <w:numPr>
-          <w:ilvl w:val="0"/>
-          <w:numId w:val="22"/>
-        </w:numPr>
-        <w:spacing w:after="0" w:line="240" w:lineRule="auto"/>
-      </w:pPr>
-      <w:r>
-        <w:t xml:space="preserve">Click the </w:t>
-      </w:r>
-      <w:r>
-        <w:rPr>
-          <w:b/>
-        </w:rPr>
-        <w:t xml:space="preserve">Save </w:t>
-      </w:r>
-      <w:r>
-        <w:t>button.</w:t>
-      </w:r>
-    </w:p>
-    <w:p>
-      <w:pPr>
-        <w:spacing w:after="0" w:line="240" w:lineRule="auto"/>
-      </w:pPr>
-    </w:p>
-    <w:p>
-      <w:r>
-        <w:t>A form with a progress bar may appear, and after a few seconds the file should be saved.</w:t>
-      </w:r>
-    </w:p>
-    <w:p>
-      <w:pPr>
-        <w:pStyle w:val="ListParagraph"/>
-        <w:numPr>
-          <w:ilvl w:val="0"/>
-          <w:numId w:val="23"/>
-        </w:numPr>
-        <w:spacing w:after="0" w:line="240" w:lineRule="auto"/>
-      </w:pPr>
-      <w:r>
-        <w:t>Open the file in Excel or Notepad.</w:t>
-      </w:r>
-    </w:p>
-    <w:p>
-      <w:pPr>
-        <w:spacing w:after="0" w:line="240" w:lineRule="auto"/>
-      </w:pPr>
-    </w:p>
-    <w:p>
-      <w:r>
-        <w:t>There should be a series of columns containing information about each peptide, including file name, peptide sequence, and so forth. There should also be a column called “</w:t>
-      </w:r>
-      <w:proofErr w:type="spellStart"/>
-      <w:r>
-        <w:t>qValue</w:t>
-      </w:r>
-      <w:proofErr w:type="spellEnd"/>
-      <w:r>
-        <w:t xml:space="preserve">”, which contains the estimated false discovery rate just as the </w:t>
-      </w:r>
-      <w:proofErr w:type="spellStart"/>
-      <w:r>
-        <w:t>mProphet</w:t>
-      </w:r>
-      <w:proofErr w:type="spellEnd"/>
-      <w:r>
-        <w:t xml:space="preserve"> exported file did.</w:t>
-      </w:r>
-    </w:p>
-    <w:p>
-      <w:pPr>
-        <w:pStyle w:val="ListParagraph"/>
-        <w:numPr>
-          <w:ilvl w:val="0"/>
-          <w:numId w:val="41"/>
-        </w:numPr>
-      </w:pPr>
-      <w:r>
-        <w:t>Close the file and return to Skyline.</w:t>
-      </w:r>
-    </w:p>
-    <w:p>
-      <w:r>
-        <w:t xml:space="preserve">The Skyline development team is working to make this info about peptide ID confidence available within Skyline (perhaps visible on the chromatogram graph), so that the text export step described above is not necessary. However, for now, exporting to text (via either method) is the only way to directly obtain information on peptide ID confidence. </w:t>
-      </w:r>
-    </w:p>
-    <w:p>
-      <w:pPr>
-        <w:pStyle w:val="Heading1"/>
-      </w:pPr>
-      <w:r>
-        <w:lastRenderedPageBreak/>
-        <w:t>Train</w:t>
-      </w:r>
-      <w:r>
-        <w:t>ing a Peak Scoring Model for DIA</w:t>
-      </w:r>
-      <w:r>
-        <w:t xml:space="preserve"> Data</w:t>
-      </w:r>
-    </w:p>
-    <w:p>
-      <w:r>
-        <w:t>In addition to SRM</w:t>
-      </w:r>
-      <w:r>
-        <w:t xml:space="preserve">, Skyline </w:t>
-      </w:r>
-      <w:r>
-        <w:t xml:space="preserve">trained </w:t>
-      </w:r>
-      <w:r>
-        <w:t>peak scoring</w:t>
-      </w:r>
-      <w:r>
-        <w:t xml:space="preserve"> models</w:t>
-      </w:r>
-      <w:r>
-        <w:t xml:space="preserve"> can also be used to improve the accuracy and assess the confidence of peak identification</w:t>
-      </w:r>
-      <w:r>
-        <w:t>s in DIA</w:t>
-      </w:r>
-      <w:r>
-        <w:t xml:space="preserve"> data. </w:t>
-      </w:r>
-      <w:r>
-        <w:t>P</w:t>
-      </w:r>
-      <w:r>
-        <w:t>eak scoring</w:t>
-      </w:r>
-      <w:r>
-        <w:t xml:space="preserve"> a statistical confidence metric</w:t>
-      </w:r>
-      <w:r>
-        <w:t xml:space="preserve"> is even more essential with DIA data, since there </w:t>
-      </w:r>
-      <w:r>
-        <w:t>can be a</w:t>
-      </w:r>
-      <w:r>
-        <w:t xml:space="preserve"> greater number of interfering peaks and potentially a larger number of peptides to analyze (for whole-proteome DIA experiments), making manual </w:t>
-      </w:r>
-      <w:r>
-        <w:t xml:space="preserve">assessment of each peptide </w:t>
-      </w:r>
-      <w:r>
-        <w:t>less tractable.</w:t>
-      </w:r>
-    </w:p>
-    <w:p>
-      <w:r>
-        <w:t>To open the DIA data</w:t>
-      </w:r>
-      <w:r>
-        <w:t>set included with this tutorial, do the following:</w:t>
-      </w:r>
-    </w:p>
-    <w:p>
-      <w:pPr>
-        <w:pStyle w:val="ListParagraph"/>
-        <w:numPr>
-          <w:ilvl w:val="0"/>
-          <w:numId w:val="13"/>
-        </w:numPr>
-      </w:pPr>
-      <w:r>
-        <w:t xml:space="preserve">Click the </w:t>
-      </w:r>
-      <w:r>
-        <w:rPr>
-          <w:b/>
-        </w:rPr>
-        <w:t>Open</w:t>
-      </w:r>
-      <w:r>
-        <w:t xml:space="preserve"> button on the Skyline toolbar (Ctrl-O).</w:t>
-      </w:r>
-    </w:p>
-    <w:p>
-      <w:pPr>
-        <w:pStyle w:val="ListParagraph"/>
-        <w:numPr>
-          <w:ilvl w:val="0"/>
-          <w:numId w:val="13"/>
-        </w:numPr>
-      </w:pPr>
-      <w:r>
-        <w:t xml:space="preserve">Click the </w:t>
-      </w:r>
-      <w:r>
-        <w:rPr>
-          <w:b/>
-        </w:rPr>
-        <w:t>No</w:t>
-      </w:r>
-      <w:r>
-        <w:t xml:space="preserve"> button when asked whether to save your changes to the first file.</w:t>
-      </w:r>
-    </w:p>
-    <w:p>
-      <w:pPr>
-        <w:pStyle w:val="ListParagraph"/>
-        <w:numPr>
-          <w:ilvl w:val="0"/>
-          <w:numId w:val="13"/>
-        </w:numPr>
-      </w:pPr>
-      <w:r>
-        <w:t xml:space="preserve">Select the file </w:t>
-      </w:r>
-      <w:r>
-        <w:rPr>
-          <w:b/>
-        </w:rPr>
-        <w:t>‘</w:t>
-      </w:r>
-      <w:r>
-        <w:t>AQUA4_Human_picked_napedro2</w:t>
-      </w:r>
-      <w:r>
-        <w:t>-mod2.sky’ from the ‘</w:t>
-      </w:r>
-      <w:proofErr w:type="spellStart"/>
-      <w:r>
-        <w:t>PeakPicking</w:t>
-      </w:r>
-      <w:proofErr w:type="spellEnd"/>
-      <w:r>
-        <w:t>’ folder you created for this tutorial.</w:t>
-      </w:r>
-    </w:p>
-    <w:p>
-      <w:pPr>
-        <w:pStyle w:val="ListParagraph"/>
-        <w:numPr>
-          <w:ilvl w:val="0"/>
-          <w:numId w:val="13"/>
-        </w:numPr>
-      </w:pPr>
-      <w:r>
-        <w:t xml:space="preserve">Click the </w:t>
-      </w:r>
-      <w:r>
-        <w:rPr>
-          <w:b/>
-        </w:rPr>
-        <w:t>Open</w:t>
-      </w:r>
-      <w:r>
-        <w:t xml:space="preserve"> button.</w:t>
-      </w:r>
-    </w:p>
-    <w:p>
-      <w:r>
-        <w:t xml:space="preserve">This </w:t>
-      </w:r>
-      <w:r>
-        <w:t xml:space="preserve">file </w:t>
-      </w:r>
-      <w:r>
-        <w:t xml:space="preserve">contains some of the data </w:t>
-      </w:r>
-      <w:r>
-        <w:t>th</w:t>
-      </w:r>
-      <w:r>
-        <w:t xml:space="preserve">at was used to test the </w:t>
-      </w:r>
-      <w:proofErr w:type="spellStart"/>
-      <w:r>
-        <w:t>OpenSWATH</w:t>
-      </w:r>
-      <w:proofErr w:type="spellEnd"/>
-      <w:r>
-        <w:t xml:space="preserve"> algorithm</w:t>
-      </w:r>
-      <w:r>
-        <w:t>, some of which is now incorporated into the advanced peak scoring model functionality you are exploring. The file</w:t>
-      </w:r>
-      <w:r>
-        <w:t xml:space="preserve"> contains a dilution series of a known peptide mix. </w:t>
-      </w:r>
-      <w:r>
-        <w:t xml:space="preserve">In a real DIA workflow, the settings </w:t>
-      </w:r>
-      <w:r>
-        <w:t xml:space="preserve">on the </w:t>
-      </w:r>
-      <w:r>
-        <w:rPr>
-          <w:b/>
-        </w:rPr>
-        <w:t xml:space="preserve">Transition Settings </w:t>
-      </w:r>
-      <w:r>
-        <w:rPr>
-          <w:b/>
-        </w:rPr>
-        <w:t>-</w:t>
-      </w:r>
-      <w:r>
-        <w:rPr>
-          <w:b/>
-        </w:rPr>
-        <w:t xml:space="preserve"> Full Scan</w:t>
-      </w:r>
-      <w:r>
-        <w:rPr>
-          <w:b/>
-        </w:rPr>
-        <w:t xml:space="preserve"> </w:t>
-      </w:r>
-      <w:r>
-        <w:t>tab</w:t>
-      </w:r>
-      <w:r>
-        <w:rPr>
-          <w:b/>
-        </w:rPr>
-        <w:t xml:space="preserve"> </w:t>
-      </w:r>
-      <w:r>
-        <w:t>would need to be configured for DIA</w:t>
-      </w:r>
-      <w:r>
-        <w:t>;</w:t>
-      </w:r>
-      <w:r>
-        <w:t xml:space="preserve"> decoys would need to be generated, and the raw DIA data would need to be imported. However, since raw DIA data </w:t>
-      </w:r>
-      <w:r>
-        <w:t xml:space="preserve">files are </w:t>
-      </w:r>
-      <w:r>
-        <w:t>so large</w:t>
-      </w:r>
-      <w:r>
-        <w:t xml:space="preserve"> (hundreds of Megabytes to several Gigabytes)</w:t>
-      </w:r>
-      <w:r>
-        <w:t xml:space="preserve">, </w:t>
-      </w:r>
-      <w:r>
-        <w:t xml:space="preserve">for </w:t>
-      </w:r>
-      <w:r>
-        <w:t xml:space="preserve">this tutorial </w:t>
-      </w:r>
-      <w:r>
-        <w:t xml:space="preserve">the file you </w:t>
-      </w:r>
-      <w:r>
-        <w:t xml:space="preserve">have opened </w:t>
-      </w:r>
-      <w:r>
-        <w:t xml:space="preserve">only </w:t>
-      </w:r>
-      <w:r>
-        <w:t xml:space="preserve">contains </w:t>
-      </w:r>
-      <w:r>
-        <w:t xml:space="preserve">target peptide </w:t>
-      </w:r>
-      <w:r>
-        <w:t xml:space="preserve">chromatograms extracted from </w:t>
-      </w:r>
-      <w:r>
-        <w:t>5</w:t>
-      </w:r>
-      <w:r>
-        <w:t xml:space="preserve"> </w:t>
-      </w:r>
-      <w:r>
-        <w:t xml:space="preserve">DIA raw </w:t>
-      </w:r>
-      <w:r>
-        <w:t>files</w:t>
-      </w:r>
-      <w:r>
-        <w:t xml:space="preserve">, which allows to </w:t>
-      </w:r>
-      <w:r>
-        <w:t>reduce the Skyline file size significantly</w:t>
-      </w:r>
-      <w:r>
-        <w:t>.</w:t>
-      </w:r>
-    </w:p>
-    <w:p>
-      <w:r>
-        <w:t xml:space="preserve">The </w:t>
-      </w:r>
-      <w:r>
-        <w:t>DIA files you will be opening contain peaks that were manually picked</w:t>
-      </w:r>
-      <w:r>
-        <w:t xml:space="preserve"> for the purpose of comparison with the automated </w:t>
-      </w:r>
-      <w:proofErr w:type="spellStart"/>
-      <w:r>
-        <w:t>OpenSWATH</w:t>
-      </w:r>
-      <w:proofErr w:type="spellEnd"/>
-      <w:r>
-        <w:t xml:space="preserve"> algorithm. In a real workflow all peptides/files would contain full chromatograms, but in this tutorial the chromatograms have been artificially restricted to a 10 minute window around the predicted peak in order to keep the file sizes small.  </w:t>
-      </w:r>
-    </w:p>
-    <w:p>
-      <w:r>
-        <w:t>This DIA data was loaded into Skyline before advanced peak scoring was available, so the first step will be to re-score the document so that the proper feature scores are available. This re-scoring must be performed</w:t>
-      </w:r>
-      <w:r>
-        <w:t xml:space="preserve"> on any document created</w:t>
-      </w:r>
-      <w:r>
-        <w:t xml:space="preserve"> before Skyline v2.1.1.xx</w:t>
-      </w:r>
-      <w:r>
-        <w:t xml:space="preserve"> in order to use advanced peak picking:</w:t>
-      </w:r>
+      </w:pPr>
     </w:p>
     <w:p>
       <w:pPr>
@@ -8805,27 +8887,27 @@
         </w:numPr>
       </w:pPr>
       <w:r>
-        <w:t xml:space="preserve">On the </w:t>
-      </w:r>
-      <w:r>
-        <w:rPr>
-          <w:b/>
-        </w:rPr>
-        <w:t xml:space="preserve">Edit </w:t>
-      </w:r>
-      <w:r>
-        <w:t xml:space="preserve">menu, click </w:t>
-      </w:r>
-      <w:r>
-        <w:rPr>
-          <w:b/>
-        </w:rPr>
-        <w:t>Manage Results.</w:t>
-      </w:r>
-    </w:p>
-    <w:p>
-      <w:r>
-        <w:t>A form like the following should appear:</w:t>
+        <w:t xml:space="preserve">Click the </w:t>
+      </w:r>
+      <w:r>
+        <w:rPr>
+          <w:b/>
+        </w:rPr>
+        <w:t xml:space="preserve">Re-score </w:t>
+      </w:r>
+      <w:r>
+        <w:t>button</w:t>
+      </w:r>
+    </w:p>
+    <w:p>
+      <w:r>
+        <w:t xml:space="preserve">The following form should </w:t>
+      </w:r>
+      <w:r>
+        <w:t>appear</w:t>
+      </w:r>
+      <w:r>
+        <w:t>:</w:t>
       </w:r>
     </w:p>
     <w:p>
@@ -8833,7 +8915,6 @@
         <w:rPr>
           <w:noProof/>
         </w:rPr>
-        <w:lastRenderedPageBreak/>
         <w:t xml:space="preserve"> </w:t>
       </w:r>
       <w:r>
@@ -8841,10 +8922,10 @@
           <w:noProof/>
         </w:rPr>
         <w:drawing>
-          <wp:inline distT="0" distB="0" distL="0" distR="0" wp14:anchorId="62B13BDF" wp14:editId="4452B5B9">
-            <wp:extent cx="3971925" cy="3838575"/>
-            <wp:effectExtent l="0" t="0" r="9525" b="9525"/>
-            <wp:docPr id="65" name="Picture 65"/>
+          <wp:inline distT="0" distB="0" distL="0" distR="0" wp14:anchorId="7D5D255D" wp14:editId="796F66C1">
+            <wp:extent cx="4095750" cy="1933575"/>
+            <wp:effectExtent l="0" t="0" r="0" b="9525"/>
+            <wp:docPr id="66" name="Picture 66"/>
             <wp:cNvGraphicFramePr>
               <a:graphicFrameLocks xmlns:a="http://schemas.openxmlformats.org/drawingml/2006/main" noChangeAspect="1"/>
             </wp:cNvGraphicFramePr>
@@ -8864,7 +8945,7 @@
                   <pic:spPr>
                     <a:xfrm>
                       <a:off x="0" y="0"/>
-                      <a:ext cx="3971925" cy="3838575"/>
+                      <a:ext cx="4095750" cy="1933575"/>
                     </a:xfrm>
                     <a:prstGeom prst="rect">
                       <a:avLst/>
@@ -8880,18 +8961,16 @@
     <w:p>
       <w:pPr>
         <w:pStyle w:val="ListParagraph"/>
-      </w:pPr>
-    </w:p>
-    <w:p>
-      <w:pPr>
-        <w:pStyle w:val="ListParagraph"/>
         <w:numPr>
           <w:ilvl w:val="0"/>
           <w:numId w:val="34"/>
         </w:numPr>
       </w:pPr>
       <w:r>
-        <w:t xml:space="preserve">Click the </w:t>
+        <w:t xml:space="preserve">Click </w:t>
+      </w:r>
+      <w:r>
+        <w:t xml:space="preserve">the </w:t>
       </w:r>
       <w:r>
         <w:rPr>
@@ -8900,21 +8979,205 @@
         <w:t xml:space="preserve">Re-score </w:t>
       </w:r>
       <w:r>
+        <w:rPr>
+          <w:b/>
+        </w:rPr>
+        <w:t>in place</w:t>
+      </w:r>
+      <w:r>
+        <w:rPr>
+          <w:b/>
+        </w:rPr>
+        <w:t xml:space="preserve"> </w:t>
+      </w:r>
+      <w:r>
         <w:t>button</w:t>
       </w:r>
-    </w:p>
-    <w:p>
-      <w:r>
-        <w:t xml:space="preserve">The following form should </w:t>
-      </w:r>
-      <w:r>
-        <w:t>appear</w:t>
+      <w:r>
+        <w:t>.</w:t>
+      </w:r>
+    </w:p>
+    <w:p>
+      <w:r>
+        <w:t>A chromatogram load window will appear as all five replicates are re-scored.  Wait for the loading to complete.  Advanced feature scores will now be available.</w:t>
+      </w:r>
+    </w:p>
+    <w:p>
+      <w:r>
+        <w:t xml:space="preserve">Do the following to return to the </w:t>
+      </w:r>
+      <w:r>
+        <w:rPr>
+          <w:b/>
+        </w:rPr>
+        <w:t>Edit Peak Scoring Model</w:t>
+      </w:r>
+      <w:r>
+        <w:t xml:space="preserve"> form</w:t>
       </w:r>
       <w:r>
         <w:t>:</w:t>
       </w:r>
     </w:p>
     <w:p>
+      <w:pPr>
+        <w:pStyle w:val="ListParagraph"/>
+        <w:numPr>
+          <w:ilvl w:val="0"/>
+          <w:numId w:val="13"/>
+        </w:numPr>
+        <w:spacing w:after="0" w:line="240" w:lineRule="auto"/>
+        <w:rPr>
+          <w:u w:val="single"/>
+        </w:rPr>
+      </w:pPr>
+      <w:r>
+        <w:lastRenderedPageBreak/>
+        <w:t xml:space="preserve">From the </w:t>
+      </w:r>
+      <w:r>
+        <w:rPr>
+          <w:b/>
+        </w:rPr>
+        <w:t xml:space="preserve">Edit </w:t>
+      </w:r>
+      <w:r>
+        <w:t xml:space="preserve">menu, choose </w:t>
+      </w:r>
+      <w:r>
+        <w:rPr>
+          <w:b/>
+        </w:rPr>
+        <w:t xml:space="preserve">Refine </w:t>
+      </w:r>
+      <w:r>
+        <w:t xml:space="preserve">and click on </w:t>
+      </w:r>
+      <w:r>
+        <w:rPr>
+          <w:b/>
+        </w:rPr>
+        <w:t>Reintegrate</w:t>
+      </w:r>
+    </w:p>
+    <w:p>
+      <w:pPr>
+        <w:pStyle w:val="ListParagraph"/>
+        <w:numPr>
+          <w:ilvl w:val="0"/>
+          <w:numId w:val="13"/>
+        </w:numPr>
+        <w:spacing w:after="0" w:line="240" w:lineRule="auto"/>
+        <w:rPr>
+          <w:u w:val="single"/>
+        </w:rPr>
+      </w:pPr>
+      <w:r>
+        <w:t xml:space="preserve">From the </w:t>
+      </w:r>
+      <w:r>
+        <w:rPr>
+          <w:b/>
+        </w:rPr>
+        <w:t xml:space="preserve">Peak Scoring Model </w:t>
+      </w:r>
+      <w:r>
+        <w:t>drop</w:t>
+      </w:r>
+      <w:r>
+        <w:t xml:space="preserve">down </w:t>
+      </w:r>
+      <w:r>
+        <w:t xml:space="preserve">list, </w:t>
+      </w:r>
+      <w:r>
+        <w:t xml:space="preserve">choose the </w:t>
+      </w:r>
+      <w:r>
+        <w:t xml:space="preserve">‘test1’ </w:t>
+      </w:r>
+      <w:r>
+        <w:t xml:space="preserve">model you </w:t>
+      </w:r>
+      <w:r>
+        <w:t xml:space="preserve">trained from </w:t>
+      </w:r>
+      <w:r>
+        <w:t>the SRM dataset</w:t>
+      </w:r>
+      <w:r>
+        <w:t>.</w:t>
+      </w:r>
+    </w:p>
+    <w:p>
+      <w:pPr>
+        <w:pStyle w:val="ListParagraph"/>
+        <w:numPr>
+          <w:ilvl w:val="0"/>
+          <w:numId w:val="13"/>
+        </w:numPr>
+        <w:spacing w:after="0" w:line="240" w:lineRule="auto"/>
+        <w:rPr>
+          <w:u w:val="single"/>
+        </w:rPr>
+      </w:pPr>
+      <w:r>
+        <w:t>S</w:t>
+      </w:r>
+      <w:r>
+        <w:t xml:space="preserve">elect </w:t>
+      </w:r>
+      <w:r>
+        <w:rPr>
+          <w:b/>
+        </w:rPr>
+        <w:t xml:space="preserve">&lt;Edit </w:t>
+      </w:r>
+      <w:r>
+        <w:rPr>
+          <w:b/>
+        </w:rPr>
+        <w:t>c</w:t>
+      </w:r>
+      <w:r>
+        <w:rPr>
+          <w:b/>
+        </w:rPr>
+        <w:t>urrent</w:t>
+      </w:r>
+      <w:r>
+        <w:rPr>
+          <w:b/>
+        </w:rPr>
+        <w:t>…</w:t>
+      </w:r>
+      <w:r>
+        <w:rPr>
+          <w:b/>
+        </w:rPr>
+        <w:t>&gt;</w:t>
+      </w:r>
+      <w:r>
+        <w:t>.</w:t>
+      </w:r>
+    </w:p>
+    <w:p>
+      <w:pPr>
+        <w:spacing w:after="0" w:line="240" w:lineRule="auto"/>
+        <w:rPr>
+          <w:u w:val="single"/>
+        </w:rPr>
+      </w:pPr>
+    </w:p>
+    <w:p>
+      <w:r>
+        <w:t xml:space="preserve">This will show the model from the previous dataset, applied to the peptides in the present dataset.  </w:t>
+      </w:r>
+    </w:p>
+    <w:p>
+      <w:r>
+        <w:t xml:space="preserve"> </w:t>
+      </w:r>
       <w:r>
         <w:rPr>
           <w:noProof/>
@@ -8926,10 +9189,10 @@
           <w:noProof/>
         </w:rPr>
         <w:drawing>
-          <wp:inline distT="0" distB="0" distL="0" distR="0" wp14:anchorId="7D5D255D" wp14:editId="796F66C1">
-            <wp:extent cx="4095750" cy="1933575"/>
-            <wp:effectExtent l="0" t="0" r="0" b="9525"/>
-            <wp:docPr id="66" name="Picture 66"/>
+          <wp:inline distT="0" distB="0" distL="0" distR="0" wp14:anchorId="3EA5348B" wp14:editId="5EC3916B">
+            <wp:extent cx="5943600" cy="3829685"/>
+            <wp:effectExtent l="0" t="0" r="0" b="0"/>
+            <wp:docPr id="67" name="Picture 67"/>
             <wp:cNvGraphicFramePr>
               <a:graphicFrameLocks xmlns:a="http://schemas.openxmlformats.org/drawingml/2006/main" noChangeAspect="1"/>
             </wp:cNvGraphicFramePr>
@@ -8949,7 +9212,7 @@
                   <pic:spPr>
                     <a:xfrm>
                       <a:off x="0" y="0"/>
-                      <a:ext cx="4095750" cy="1933575"/>
+                      <a:ext cx="5943600" cy="3829685"/>
                     </a:xfrm>
                     <a:prstGeom prst="rect">
                       <a:avLst/>
@@ -8963,52 +9226,134 @@
       </w:r>
     </w:p>
     <w:p>
+      <w:r>
+        <w:t xml:space="preserve">A model trained on one dataset can be applied to another, or </w:t>
+      </w:r>
+      <w:r>
+        <w:t>you</w:t>
+      </w:r>
+      <w:r>
+        <w:t xml:space="preserve"> can train </w:t>
+      </w:r>
+      <w:r>
+        <w:t>a new</w:t>
+      </w:r>
+      <w:r>
+        <w:t xml:space="preserve"> model for each dataset</w:t>
+      </w:r>
+      <w:r>
+        <w:t>, provided your</w:t>
+      </w:r>
+      <w:r>
+        <w:t xml:space="preserve"> data</w:t>
+      </w:r>
+      <w:r>
+        <w:t xml:space="preserve">set contains enough </w:t>
+      </w:r>
+      <w:r>
+        <w:t>peptides</w:t>
+      </w:r>
+      <w:r>
+        <w:t xml:space="preserve">. </w:t>
+      </w:r>
+      <w:r>
+        <w:t>Because the previous model was trained on SRM data, which contained isotopic standards, it is not applicable to the current dataset</w:t>
+      </w:r>
+      <w:r>
+        <w:t xml:space="preserve">. </w:t>
+      </w:r>
+      <w:r>
+        <w:t>You</w:t>
+      </w:r>
+      <w:r>
+        <w:t xml:space="preserve"> can see that the graph title says </w:t>
+      </w:r>
+      <w:r>
+        <w:rPr>
+          <w:b/>
+        </w:rPr>
+        <w:t xml:space="preserve">Trained model is not applicable to current dataset. </w:t>
+      </w:r>
+      <w:r>
+        <w:t xml:space="preserve">Also, some of the scores </w:t>
+      </w:r>
+      <w:r>
+        <w:t xml:space="preserve">(e.g. </w:t>
+      </w:r>
+      <w:r>
+        <w:rPr>
+          <w:b/>
+        </w:rPr>
+        <w:t xml:space="preserve">Retention time </w:t>
+      </w:r>
+      <w:r>
+        <w:t>difference</w:t>
+      </w:r>
+      <w:r>
+        <w:t xml:space="preserve">) </w:t>
+      </w:r>
+      <w:r>
+        <w:t>have</w:t>
+      </w:r>
+      <w:r>
+        <w:t xml:space="preserve"> weights but are grayed</w:t>
+      </w:r>
+      <w:r>
+        <w:t>, indicating that the model needs these scores to evaluate peptides, but they are not available</w:t>
+      </w:r>
+      <w:r>
+        <w:t>, meaning that the composite model score is undefined.</w:t>
+      </w:r>
+    </w:p>
+    <w:p>
+      <w:r>
+        <w:t xml:space="preserve">You will need </w:t>
+      </w:r>
+      <w:r>
+        <w:t>to train a new model specifically for this dataset</w:t>
+      </w:r>
+      <w:r>
+        <w:t xml:space="preserve"> to use advanced peak picking</w:t>
+      </w:r>
+      <w:r>
+        <w:t>.</w:t>
+      </w:r>
+      <w:r>
+        <w:t xml:space="preserve"> Perform</w:t>
+      </w:r>
+      <w:r>
+        <w:t xml:space="preserve"> the following steps to do this:</w:t>
+      </w:r>
+    </w:p>
+    <w:p>
       <w:pPr>
         <w:pStyle w:val="ListParagraph"/>
         <w:numPr>
           <w:ilvl w:val="0"/>
-          <w:numId w:val="34"/>
+          <w:numId w:val="24"/>
         </w:numPr>
-      </w:pPr>
-      <w:r>
-        <w:t xml:space="preserve">Click </w:t>
-      </w:r>
-      <w:r>
-        <w:t xml:space="preserve">the </w:t>
-      </w:r>
-      <w:r>
-        <w:rPr>
-          <w:b/>
-        </w:rPr>
-        <w:t xml:space="preserve">Re-score </w:t>
-      </w:r>
-      <w:r>
-        <w:rPr>
-          <w:b/>
-        </w:rPr>
-        <w:t>in place</w:t>
-      </w:r>
-      <w:r>
-        <w:rPr>
-          <w:b/>
-        </w:rPr>
+        <w:spacing w:after="0" w:line="240" w:lineRule="auto"/>
+      </w:pPr>
+      <w:r>
+        <w:t>Click</w:t>
+      </w:r>
+      <w:r>
+        <w:t xml:space="preserve"> the</w:t>
+      </w:r>
+      <w:r>
         <w:t xml:space="preserve"> </w:t>
       </w:r>
       <w:r>
-        <w:t>button</w:t>
-      </w:r>
-      <w:r>
-        <w:t>.</w:t>
-      </w:r>
-    </w:p>
-    <w:p>
-      <w:r>
-        <w:t>A chromatogram load window will appear as all five replicates are re-scored.  Wait for the loading to complete.  Advanced feature scores will now be available.</w:t>
-      </w:r>
-    </w:p>
-    <w:p>
-      <w:r>
-        <w:t xml:space="preserve">Do the following to return to the </w:t>
+        <w:rPr>
+          <w:b/>
+        </w:rPr>
+        <w:t xml:space="preserve">Cancel </w:t>
+      </w:r>
+      <w:r>
+        <w:t xml:space="preserve">button </w:t>
+      </w:r>
+      <w:r>
+        <w:t xml:space="preserve">to exit the </w:t>
       </w:r>
       <w:r>
         <w:rPr>
@@ -9018,9 +9363,6 @@
       </w:r>
       <w:r>
         <w:t xml:space="preserve"> form</w:t>
-      </w:r>
-      <w:r>
-        <w:t>:</w:t>
       </w:r>
     </w:p>
     <w:p>
@@ -9028,40 +9370,57 @@
         <w:pStyle w:val="ListParagraph"/>
         <w:numPr>
           <w:ilvl w:val="0"/>
-          <w:numId w:val="13"/>
+          <w:numId w:val="24"/>
         </w:numPr>
         <w:spacing w:after="0" w:line="240" w:lineRule="auto"/>
-        <w:rPr>
-          <w:u w:val="single"/>
-        </w:rPr>
-      </w:pPr>
-      <w:r>
-        <w:lastRenderedPageBreak/>
-        <w:t xml:space="preserve">From the </w:t>
-      </w:r>
-      <w:r>
-        <w:rPr>
-          <w:b/>
-        </w:rPr>
-        <w:t xml:space="preserve">Edit </w:t>
-      </w:r>
-      <w:r>
-        <w:t xml:space="preserve">menu, choose </w:t>
-      </w:r>
-      <w:r>
-        <w:rPr>
-          <w:b/>
-        </w:rPr>
-        <w:t xml:space="preserve">Refine </w:t>
-      </w:r>
-      <w:r>
-        <w:t xml:space="preserve">and click on </w:t>
-      </w:r>
-      <w:r>
-        <w:rPr>
-          <w:b/>
-        </w:rPr>
-        <w:t>Reintegrate</w:t>
+      </w:pPr>
+      <w:r>
+        <w:t>S</w:t>
+      </w:r>
+      <w:r>
+        <w:t xml:space="preserve">elect </w:t>
+      </w:r>
+      <w:r>
+        <w:rPr>
+          <w:b/>
+        </w:rPr>
+        <w:t>&lt;Add</w:t>
+      </w:r>
+      <w:r>
+        <w:rPr>
+          <w:b/>
+        </w:rPr>
+        <w:t>…</w:t>
+      </w:r>
+      <w:r>
+        <w:rPr>
+          <w:b/>
+        </w:rPr>
+        <w:t xml:space="preserve">&gt; </w:t>
+      </w:r>
+      <w:r>
+        <w:t xml:space="preserve">from the </w:t>
+      </w:r>
+      <w:r>
+        <w:rPr>
+          <w:b/>
+        </w:rPr>
+        <w:t>Peak scoring model</w:t>
+      </w:r>
+      <w:r>
+        <w:t xml:space="preserve"> dropdown list on the </w:t>
+      </w:r>
+      <w:r>
+        <w:rPr>
+          <w:b/>
+        </w:rPr>
+        <w:t xml:space="preserve">Reintegrate </w:t>
+      </w:r>
+      <w:r>
+        <w:t>dialog</w:t>
+      </w:r>
+      <w:r>
+        <w:t>.</w:t>
       </w:r>
     </w:p>
     <w:p>
@@ -9069,45 +9428,48 @@
         <w:pStyle w:val="ListParagraph"/>
         <w:numPr>
           <w:ilvl w:val="0"/>
-          <w:numId w:val="13"/>
+          <w:numId w:val="24"/>
         </w:numPr>
         <w:spacing w:after="0" w:line="240" w:lineRule="auto"/>
-        <w:rPr>
-          <w:u w:val="single"/>
-        </w:rPr>
-      </w:pPr>
-      <w:r>
-        <w:t xml:space="preserve">From the </w:t>
-      </w:r>
-      <w:r>
-        <w:rPr>
-          <w:b/>
-        </w:rPr>
-        <w:t xml:space="preserve">Peak Scoring Model </w:t>
-      </w:r>
-      <w:r>
-        <w:t>drop</w:t>
-      </w:r>
-      <w:r>
-        <w:t xml:space="preserve">down </w:t>
-      </w:r>
-      <w:r>
-        <w:t xml:space="preserve">list, </w:t>
-      </w:r>
-      <w:r>
-        <w:t xml:space="preserve">choose the </w:t>
-      </w:r>
-      <w:r>
-        <w:t xml:space="preserve">‘test1’ </w:t>
-      </w:r>
-      <w:r>
-        <w:t xml:space="preserve">model you </w:t>
-      </w:r>
-      <w:r>
-        <w:t xml:space="preserve">trained from </w:t>
-      </w:r>
-      <w:r>
-        <w:t>the SRM dataset</w:t>
+      </w:pPr>
+      <w:r>
+        <w:t xml:space="preserve">Uncheck the </w:t>
+      </w:r>
+      <w:r>
+        <w:rPr>
+          <w:b/>
+        </w:rPr>
+        <w:t xml:space="preserve">Use </w:t>
+      </w:r>
+      <w:r>
+        <w:rPr>
+          <w:b/>
+        </w:rPr>
+        <w:t>d</w:t>
+      </w:r>
+      <w:r>
+        <w:rPr>
+          <w:b/>
+        </w:rPr>
+        <w:t xml:space="preserve">ecoys </w:t>
+      </w:r>
+      <w:r>
+        <w:t xml:space="preserve">check box </w:t>
+      </w:r>
+      <w:r>
+        <w:t xml:space="preserve">in the </w:t>
+      </w:r>
+      <w:r>
+        <w:rPr>
+          <w:b/>
+        </w:rPr>
+        <w:t>Training</w:t>
+      </w:r>
+      <w:r>
+        <w:t xml:space="preserve"> section </w:t>
+      </w:r>
+      <w:r>
+        <w:t>(this dataset has no decoys)</w:t>
       </w:r>
       <w:r>
         <w:t>.</w:t>
@@ -9118,48 +9480,92 @@
         <w:pStyle w:val="ListParagraph"/>
         <w:numPr>
           <w:ilvl w:val="0"/>
-          <w:numId w:val="13"/>
+          <w:numId w:val="24"/>
         </w:numPr>
         <w:spacing w:after="0" w:line="240" w:lineRule="auto"/>
-        <w:rPr>
-          <w:u w:val="single"/>
-        </w:rPr>
-      </w:pPr>
-      <w:r>
-        <w:t>S</w:t>
-      </w:r>
-      <w:r>
-        <w:t xml:space="preserve">elect </w:t>
-      </w:r>
-      <w:r>
-        <w:rPr>
-          <w:b/>
-        </w:rPr>
-        <w:t xml:space="preserve">&lt;Edit </w:t>
-      </w:r>
-      <w:r>
-        <w:rPr>
-          <w:b/>
-        </w:rPr>
-        <w:t>c</w:t>
-      </w:r>
-      <w:r>
-        <w:rPr>
-          <w:b/>
-        </w:rPr>
-        <w:t>urrent</w:t>
-      </w:r>
-      <w:r>
-        <w:rPr>
-          <w:b/>
-        </w:rPr>
-        <w:t>…</w:t>
-      </w:r>
-      <w:r>
-        <w:rPr>
-          <w:b/>
-        </w:rPr>
-        <w:t>&gt;</w:t>
+      </w:pPr>
+      <w:r>
+        <w:t xml:space="preserve">Check the </w:t>
+      </w:r>
+      <w:r>
+        <w:rPr>
+          <w:b/>
+        </w:rPr>
+        <w:t xml:space="preserve">Use </w:t>
+      </w:r>
+      <w:r>
+        <w:rPr>
+          <w:b/>
+        </w:rPr>
+        <w:t>s</w:t>
+      </w:r>
+      <w:r>
+        <w:rPr>
+          <w:b/>
+        </w:rPr>
+        <w:t xml:space="preserve">econd </w:t>
+      </w:r>
+      <w:r>
+        <w:rPr>
+          <w:b/>
+        </w:rPr>
+        <w:t>b</w:t>
+      </w:r>
+      <w:r>
+        <w:rPr>
+          <w:b/>
+        </w:rPr>
+        <w:t xml:space="preserve">est </w:t>
+      </w:r>
+      <w:r>
+        <w:rPr>
+          <w:b/>
+        </w:rPr>
+        <w:t>p</w:t>
+      </w:r>
+      <w:r>
+        <w:rPr>
+          <w:b/>
+        </w:rPr>
+        <w:t xml:space="preserve">eaks </w:t>
+      </w:r>
+      <w:r>
+        <w:t xml:space="preserve">check box </w:t>
+      </w:r>
+      <w:r>
+        <w:t xml:space="preserve">in the </w:t>
+      </w:r>
+      <w:r>
+        <w:rPr>
+          <w:b/>
+        </w:rPr>
+        <w:t>Training</w:t>
+      </w:r>
+      <w:r>
+        <w:t xml:space="preserve"> section.</w:t>
+      </w:r>
+    </w:p>
+    <w:p>
+      <w:pPr>
+        <w:pStyle w:val="ListParagraph"/>
+        <w:numPr>
+          <w:ilvl w:val="0"/>
+          <w:numId w:val="24"/>
+        </w:numPr>
+        <w:spacing w:after="0" w:line="240" w:lineRule="auto"/>
+      </w:pPr>
+      <w:r>
+        <w:lastRenderedPageBreak/>
+        <w:t xml:space="preserve">Click the </w:t>
+      </w:r>
+      <w:r>
+        <w:rPr>
+          <w:b/>
+        </w:rPr>
+        <w:t xml:space="preserve">Train </w:t>
+      </w:r>
+      <w:r>
+        <w:t>button to train a new model</w:t>
       </w:r>
       <w:r>
         <w:t>.</w:t>
@@ -9167,36 +9573,25 @@
     </w:p>
     <w:p>
       <w:pPr>
+        <w:spacing w:before="240" w:line="240" w:lineRule="auto"/>
+      </w:pPr>
+      <w:r>
+        <w:t>The model should look like this:</w:t>
+      </w:r>
+    </w:p>
+    <w:p>
+      <w:pPr>
         <w:spacing w:after="0" w:line="240" w:lineRule="auto"/>
-        <w:rPr>
-          <w:u w:val="single"/>
-        </w:rPr>
-      </w:pPr>
-    </w:p>
-    <w:p>
-      <w:r>
-        <w:t xml:space="preserve">This will show the model from the previous dataset, applied to the peptides in the present dataset.  </w:t>
-      </w:r>
-    </w:p>
-    <w:p>
-      <w:r>
-        <w:t xml:space="preserve"> </w:t>
-      </w:r>
+      </w:pPr>
       <w:r>
         <w:rPr>
           <w:noProof/>
         </w:rPr>
-        <w:t xml:space="preserve"> </w:t>
-      </w:r>
-      <w:r>
-        <w:rPr>
-          <w:noProof/>
-        </w:rPr>
         <w:drawing>
-          <wp:inline distT="0" distB="0" distL="0" distR="0" wp14:anchorId="3EA5348B" wp14:editId="5EC3916B">
-            <wp:extent cx="5943600" cy="3829685"/>
-            <wp:effectExtent l="0" t="0" r="0" b="0"/>
-            <wp:docPr id="67" name="Picture 67"/>
+          <wp:inline distT="0" distB="0" distL="0" distR="0" wp14:anchorId="19BEAD6D" wp14:editId="430FE7FE">
+            <wp:extent cx="5943600" cy="3578225"/>
+            <wp:effectExtent l="0" t="0" r="0" b="3175"/>
+            <wp:docPr id="68" name="Picture 68"/>
             <wp:cNvGraphicFramePr>
               <a:graphicFrameLocks xmlns:a="http://schemas.openxmlformats.org/drawingml/2006/main" noChangeAspect="1"/>
             </wp:cNvGraphicFramePr>
@@ -9216,405 +9611,6 @@
                   <pic:spPr>
                     <a:xfrm>
                       <a:off x="0" y="0"/>
-                      <a:ext cx="5943600" cy="3829685"/>
-                    </a:xfrm>
-                    <a:prstGeom prst="rect">
-                      <a:avLst/>
-                    </a:prstGeom>
-                  </pic:spPr>
-                </pic:pic>
-              </a:graphicData>
-            </a:graphic>
-          </wp:inline>
-        </w:drawing>
-      </w:r>
-    </w:p>
-    <w:p>
-      <w:r>
-        <w:t xml:space="preserve">A model trained on one dataset can be applied to another, or </w:t>
-      </w:r>
-      <w:r>
-        <w:t>you</w:t>
-      </w:r>
-      <w:r>
-        <w:t xml:space="preserve"> can train </w:t>
-      </w:r>
-      <w:r>
-        <w:t>a new</w:t>
-      </w:r>
-      <w:r>
-        <w:t xml:space="preserve"> model for each dataset</w:t>
-      </w:r>
-      <w:r>
-        <w:t>, provided your</w:t>
-      </w:r>
-      <w:r>
-        <w:t xml:space="preserve"> data</w:t>
-      </w:r>
-      <w:r>
-        <w:t xml:space="preserve">set contains enough </w:t>
-      </w:r>
-      <w:r>
-        <w:t>peptides</w:t>
-      </w:r>
-      <w:r>
-        <w:t xml:space="preserve">. </w:t>
-      </w:r>
-      <w:r>
-        <w:t>Because the previous model was trained on SRM data, which contained isotopic standards, it is not applicable to the current dataset</w:t>
-      </w:r>
-      <w:r>
-        <w:t xml:space="preserve">. </w:t>
-      </w:r>
-      <w:r>
-        <w:t>You</w:t>
-      </w:r>
-      <w:r>
-        <w:t xml:space="preserve"> can see that the graph title says </w:t>
-      </w:r>
-      <w:r>
-        <w:rPr>
-          <w:b/>
-        </w:rPr>
-        <w:t xml:space="preserve">Trained model is not applicable to current dataset. </w:t>
-      </w:r>
-      <w:r>
-        <w:t xml:space="preserve">Also, some of the scores </w:t>
-      </w:r>
-      <w:r>
-        <w:t xml:space="preserve">(e.g. </w:t>
-      </w:r>
-      <w:r>
-        <w:rPr>
-          <w:b/>
-        </w:rPr>
-        <w:t xml:space="preserve">Retention time </w:t>
-      </w:r>
-      <w:r>
-        <w:t>difference</w:t>
-      </w:r>
-      <w:r>
-        <w:t xml:space="preserve">) </w:t>
-      </w:r>
-      <w:r>
-        <w:t>have</w:t>
-      </w:r>
-      <w:r>
-        <w:t xml:space="preserve"> weights but are grayed</w:t>
-      </w:r>
-      <w:r>
-        <w:t>, indicating that the model needs these scores to evaluate peptides, but they are not available</w:t>
-      </w:r>
-      <w:r>
-        <w:t>, meaning that the composite model score is undefined.</w:t>
-      </w:r>
-    </w:p>
-    <w:p>
-      <w:r>
-        <w:t xml:space="preserve">You will need </w:t>
-      </w:r>
-      <w:r>
-        <w:t>to train a new model specifically for this dataset</w:t>
-      </w:r>
-      <w:r>
-        <w:t xml:space="preserve"> to use advanced peak picking</w:t>
-      </w:r>
-      <w:r>
-        <w:t>.</w:t>
-      </w:r>
-      <w:r>
-        <w:t xml:space="preserve"> Perform</w:t>
-      </w:r>
-      <w:r>
-        <w:t xml:space="preserve"> the following steps to do this:</w:t>
-      </w:r>
-    </w:p>
-    <w:p>
-      <w:pPr>
-        <w:pStyle w:val="ListParagraph"/>
-        <w:numPr>
-          <w:ilvl w:val="0"/>
-          <w:numId w:val="24"/>
-        </w:numPr>
-        <w:spacing w:after="0" w:line="240" w:lineRule="auto"/>
-      </w:pPr>
-      <w:r>
-        <w:t>Click</w:t>
-      </w:r>
-      <w:r>
-        <w:t xml:space="preserve"> the</w:t>
-      </w:r>
-      <w:r>
-        <w:t xml:space="preserve"> </w:t>
-      </w:r>
-      <w:r>
-        <w:rPr>
-          <w:b/>
-        </w:rPr>
-        <w:t xml:space="preserve">Cancel </w:t>
-      </w:r>
-      <w:r>
-        <w:t xml:space="preserve">button </w:t>
-      </w:r>
-      <w:r>
-        <w:t xml:space="preserve">to exit the </w:t>
-      </w:r>
-      <w:r>
-        <w:rPr>
-          <w:b/>
-        </w:rPr>
-        <w:t>Edit Peak Scoring Model</w:t>
-      </w:r>
-      <w:r>
-        <w:t xml:space="preserve"> form</w:t>
-      </w:r>
-    </w:p>
-    <w:p>
-      <w:pPr>
-        <w:pStyle w:val="ListParagraph"/>
-        <w:numPr>
-          <w:ilvl w:val="0"/>
-          <w:numId w:val="24"/>
-        </w:numPr>
-        <w:spacing w:after="0" w:line="240" w:lineRule="auto"/>
-      </w:pPr>
-      <w:r>
-        <w:t>S</w:t>
-      </w:r>
-      <w:r>
-        <w:t xml:space="preserve">elect </w:t>
-      </w:r>
-      <w:r>
-        <w:rPr>
-          <w:b/>
-        </w:rPr>
-        <w:t>&lt;Add</w:t>
-      </w:r>
-      <w:r>
-        <w:rPr>
-          <w:b/>
-        </w:rPr>
-        <w:t>…</w:t>
-      </w:r>
-      <w:r>
-        <w:rPr>
-          <w:b/>
-        </w:rPr>
-        <w:t xml:space="preserve">&gt; </w:t>
-      </w:r>
-      <w:r>
-        <w:t xml:space="preserve">from the </w:t>
-      </w:r>
-      <w:r>
-        <w:rPr>
-          <w:b/>
-        </w:rPr>
-        <w:t>Peak scoring model</w:t>
-      </w:r>
-      <w:r>
-        <w:t xml:space="preserve"> dropdown list on the </w:t>
-      </w:r>
-      <w:r>
-        <w:rPr>
-          <w:b/>
-        </w:rPr>
-        <w:t xml:space="preserve">Reintegrate </w:t>
-      </w:r>
-      <w:r>
-        <w:t>dialog</w:t>
-      </w:r>
-      <w:r>
-        <w:t>.</w:t>
-      </w:r>
-    </w:p>
-    <w:p>
-      <w:pPr>
-        <w:pStyle w:val="ListParagraph"/>
-        <w:numPr>
-          <w:ilvl w:val="0"/>
-          <w:numId w:val="24"/>
-        </w:numPr>
-        <w:spacing w:after="0" w:line="240" w:lineRule="auto"/>
-      </w:pPr>
-      <w:r>
-        <w:t xml:space="preserve">Uncheck the </w:t>
-      </w:r>
-      <w:r>
-        <w:rPr>
-          <w:b/>
-        </w:rPr>
-        <w:t xml:space="preserve">Use </w:t>
-      </w:r>
-      <w:r>
-        <w:rPr>
-          <w:b/>
-        </w:rPr>
-        <w:t>d</w:t>
-      </w:r>
-      <w:r>
-        <w:rPr>
-          <w:b/>
-        </w:rPr>
-        <w:t xml:space="preserve">ecoys </w:t>
-      </w:r>
-      <w:r>
-        <w:t xml:space="preserve">check box </w:t>
-      </w:r>
-      <w:r>
-        <w:t xml:space="preserve">in the </w:t>
-      </w:r>
-      <w:r>
-        <w:rPr>
-          <w:b/>
-        </w:rPr>
-        <w:t>Training</w:t>
-      </w:r>
-      <w:r>
-        <w:t xml:space="preserve"> section </w:t>
-      </w:r>
-      <w:r>
-        <w:t>(this dataset has no decoys)</w:t>
-      </w:r>
-      <w:r>
-        <w:t>.</w:t>
-      </w:r>
-    </w:p>
-    <w:p>
-      <w:pPr>
-        <w:pStyle w:val="ListParagraph"/>
-        <w:numPr>
-          <w:ilvl w:val="0"/>
-          <w:numId w:val="24"/>
-        </w:numPr>
-        <w:spacing w:after="0" w:line="240" w:lineRule="auto"/>
-      </w:pPr>
-      <w:r>
-        <w:t xml:space="preserve">Check the </w:t>
-      </w:r>
-      <w:r>
-        <w:rPr>
-          <w:b/>
-        </w:rPr>
-        <w:t xml:space="preserve">Use </w:t>
-      </w:r>
-      <w:r>
-        <w:rPr>
-          <w:b/>
-        </w:rPr>
-        <w:t>s</w:t>
-      </w:r>
-      <w:r>
-        <w:rPr>
-          <w:b/>
-        </w:rPr>
-        <w:t xml:space="preserve">econd </w:t>
-      </w:r>
-      <w:r>
-        <w:rPr>
-          <w:b/>
-        </w:rPr>
-        <w:t>b</w:t>
-      </w:r>
-      <w:r>
-        <w:rPr>
-          <w:b/>
-        </w:rPr>
-        <w:t xml:space="preserve">est </w:t>
-      </w:r>
-      <w:r>
-        <w:rPr>
-          <w:b/>
-        </w:rPr>
-        <w:t>p</w:t>
-      </w:r>
-      <w:r>
-        <w:rPr>
-          <w:b/>
-        </w:rPr>
-        <w:t xml:space="preserve">eaks </w:t>
-      </w:r>
-      <w:r>
-        <w:t xml:space="preserve">check box </w:t>
-      </w:r>
-      <w:r>
-        <w:t xml:space="preserve">in the </w:t>
-      </w:r>
-      <w:r>
-        <w:rPr>
-          <w:b/>
-        </w:rPr>
-        <w:t>Training</w:t>
-      </w:r>
-      <w:r>
-        <w:t xml:space="preserve"> section.</w:t>
-      </w:r>
-    </w:p>
-    <w:p>
-      <w:pPr>
-        <w:pStyle w:val="ListParagraph"/>
-        <w:numPr>
-          <w:ilvl w:val="0"/>
-          <w:numId w:val="24"/>
-        </w:numPr>
-        <w:spacing w:after="0" w:line="240" w:lineRule="auto"/>
-      </w:pPr>
-      <w:r>
-        <w:lastRenderedPageBreak/>
-        <w:t xml:space="preserve">Click the </w:t>
-      </w:r>
-      <w:r>
-        <w:rPr>
-          <w:b/>
-        </w:rPr>
-        <w:t xml:space="preserve">Train </w:t>
-      </w:r>
-      <w:r>
-        <w:t>button to train a new model</w:t>
-      </w:r>
-      <w:r>
-        <w:t>.</w:t>
-      </w:r>
-    </w:p>
-    <w:p>
-      <w:pPr>
-        <w:spacing w:before="240" w:line="240" w:lineRule="auto"/>
-      </w:pPr>
-      <w:r>
-        <w:t>The model should look like this:</w:t>
-      </w:r>
-    </w:p>
-    <w:p>
-      <w:pPr>
-        <w:spacing w:after="0" w:line="240" w:lineRule="auto"/>
-      </w:pPr>
-      <w:r>
-        <w:rPr>
-          <w:noProof/>
-        </w:rPr>
-        <w:drawing>
-          <wp:inline distT="0" distB="0" distL="0" distR="0" wp14:anchorId="19BEAD6D" wp14:editId="430FE7FE">
-            <wp:extent cx="5943600" cy="3578225"/>
-            <wp:effectExtent l="0" t="0" r="0" b="3175"/>
-            <wp:docPr id="68" name="Picture 68"/>
-            <wp:cNvGraphicFramePr>
-              <a:graphicFrameLocks xmlns:a="http://schemas.openxmlformats.org/drawingml/2006/main" noChangeAspect="1"/>
-            </wp:cNvGraphicFramePr>
-            <a:graphic xmlns:a="http://schemas.openxmlformats.org/drawingml/2006/main">
-              <a:graphicData uri="http://schemas.openxmlformats.org/drawingml/2006/picture">
-                <pic:pic xmlns:pic="http://schemas.openxmlformats.org/drawingml/2006/picture">
-                  <pic:nvPicPr>
-                    <pic:cNvPr id="0" name=""/>
-                    <pic:cNvPicPr/>
-                  </pic:nvPicPr>
-                  <pic:blipFill>
-                    <a:blip r:embed="rId40"/>
-                    <a:stretch>
-                      <a:fillRect/>
-                    </a:stretch>
-                  </pic:blipFill>
-                  <pic:spPr>
-                    <a:xfrm>
-                      <a:off x="0" y="0"/>
                       <a:ext cx="5943600" cy="3578225"/>
                     </a:xfrm>
                     <a:prstGeom prst="rect">
@@ -9867,7 +9863,7 @@
                     </pic:cNvPicPr>
                   </pic:nvPicPr>
                   <pic:blipFill>
-                    <a:blip r:embed="rId21">
+                    <a:blip r:embed="rId20">
                       <a:extLst>
                         <a:ext uri="{28A0092B-C50C-407E-A947-70E740481C1C}">
                           <a14:useLocalDpi xmlns:a14="http://schemas.microsoft.com/office/drawing/2010/main" val="0"/>
@@ -10224,23 +10220,8 @@
         <w:rPr>
           <w:rFonts w:ascii="Calibri" w:hAnsi="Calibri"/>
         </w:rPr>
-        <w:t xml:space="preserve"> </w:t>
-      </w:r>
-      <w:proofErr w:type="spellStart"/>
-      <w:r>
-        <w:rPr>
-          <w:rFonts w:ascii="Calibri" w:hAnsi="Calibri"/>
-        </w:rPr>
-        <w:t>mProphet</w:t>
-      </w:r>
-      <w:proofErr w:type="spellEnd"/>
-      <w:r>
-        <w:rPr>
-          <w:rFonts w:ascii="Calibri" w:hAnsi="Calibri"/>
-        </w:rPr>
-        <w:t xml:space="preserve">: automated data processing and statistical validation for large-scale SRM experiments. </w:t>
-      </w:r>
-      <w:proofErr w:type="gramStart"/>
+        <w:t xml:space="preserve"> mProphet: automated data processing and statistical validation for large-scale SRM experiments. </w:t>
+      </w:r>
       <w:r>
         <w:rPr>
           <w:rFonts w:ascii="Calibri" w:hAnsi="Calibri"/>
@@ -10269,7 +10250,6 @@
         </w:rPr>
         <w:t xml:space="preserve"> 430–435 (2011).</w:t>
       </w:r>
-      <w:proofErr w:type="gramEnd"/>
     </w:p>
     <w:p>
       <w:pPr>
@@ -10289,21 +10269,7 @@
           <w:rFonts w:ascii="Calibri" w:hAnsi="Calibri"/>
         </w:rPr>
         <w:tab/>
-        <w:t xml:space="preserve">Hannes L. </w:t>
-      </w:r>
-      <w:proofErr w:type="spellStart"/>
-      <w:r>
-        <w:rPr>
-          <w:rFonts w:ascii="Calibri" w:hAnsi="Calibri"/>
-        </w:rPr>
-        <w:t>Röst</w:t>
-      </w:r>
-      <w:proofErr w:type="spellEnd"/>
-      <w:r>
-        <w:rPr>
-          <w:rFonts w:ascii="Calibri" w:hAnsi="Calibri"/>
-        </w:rPr>
-        <w:t xml:space="preserve"> </w:t>
+        <w:t xml:space="preserve">Hannes L. Röst </w:t>
       </w:r>
       <w:r>
         <w:rPr>
@@ -10317,21 +10283,7 @@
         <w:rPr>
           <w:rFonts w:ascii="Calibri" w:hAnsi="Calibri"/>
         </w:rPr>
-        <w:t xml:space="preserve"> </w:t>
-      </w:r>
-      <w:proofErr w:type="spellStart"/>
-      <w:r>
-        <w:rPr>
-          <w:rFonts w:ascii="Calibri" w:hAnsi="Calibri"/>
-        </w:rPr>
-        <w:t>OpenSWATH</w:t>
-      </w:r>
-      <w:proofErr w:type="spellEnd"/>
-      <w:r>
-        <w:rPr>
-          <w:rFonts w:ascii="Calibri" w:hAnsi="Calibri"/>
-        </w:rPr>
-        <w:t xml:space="preserve">: A tool for the automated, targeted analysis of data-independent acquisition (DIA) MS-data. </w:t>
+        <w:t xml:space="preserve"> OpenSWATH: A tool for the automated, targeted analysis of data-independent acquisition (DIA) MS-data. </w:t>
       </w:r>
       <w:r>
         <w:rPr>
@@ -10339,48 +10291,14 @@
           <w:i/>
           <w:iCs/>
         </w:rPr>
-        <w:t xml:space="preserve">Nat. </w:t>
-      </w:r>
-      <w:proofErr w:type="spellStart"/>
+        <w:t>Nat. Biotechnol.</w:t>
+      </w:r>
       <w:r>
         <w:rPr>
           <w:rFonts w:ascii="Calibri" w:hAnsi="Calibri"/>
-          <w:i/>
-          <w:iCs/>
-        </w:rPr>
-        <w:t>Biotechnol</w:t>
-      </w:r>
-      <w:proofErr w:type="spellEnd"/>
-      <w:r>
-        <w:rPr>
-          <w:rFonts w:ascii="Calibri" w:hAnsi="Calibri"/>
-          <w:i/>
-          <w:iCs/>
-        </w:rPr>
-        <w:t>.</w:t>
-      </w:r>
-      <w:r>
-        <w:rPr>
-          <w:rFonts w:ascii="Calibri" w:hAnsi="Calibri"/>
-        </w:rPr>
-        <w:t xml:space="preserve"> </w:t>
-      </w:r>
-      <w:proofErr w:type="spellStart"/>
-      <w:proofErr w:type="gramStart"/>
-      <w:r>
-        <w:rPr>
-          <w:rFonts w:ascii="Calibri" w:hAnsi="Calibri"/>
-        </w:rPr>
-        <w:t>doi:</w:t>
-      </w:r>
-      <w:proofErr w:type="gramEnd"/>
-      <w:r>
-        <w:rPr>
-          <w:rFonts w:ascii="Calibri" w:hAnsi="Calibri"/>
-        </w:rPr>
-        <w:t>accepted</w:t>
-      </w:r>
-      <w:proofErr w:type="spellEnd"/>
+        </w:rPr>
+        <w:t xml:space="preserve"> doi:accepted</w:t>
+      </w:r>
     </w:p>
     <w:p>
       <w:r>
@@ -10388,7 +10306,7 @@
       </w:r>
     </w:p>
     <w:sectPr>
-      <w:footerReference w:type="default" r:id="rId41"/>
+      <w:footerReference w:type="default" r:id="rId40"/>
       <w:pgSz w:w="12240" w:h="15840"/>
       <w:pgMar w:top="1440" w:right="1440" w:bottom="1440" w:left="1440" w:header="720" w:footer="720" w:gutter="0"/>
       <w:cols w:space="720"/>
@@ -10396,37 +10314,6 @@
     </w:sectPr>
   </w:body>
 </w:document>
-</file>
-
-<file path=word/comments.xml><?xml version="1.0" encoding="utf-8"?>
-<w:comments xmlns:wpc="http://schemas.microsoft.com/office/word/2010/wordprocessingCanvas" xmlns:mc="http://schemas.openxmlformats.org/markup-compatibility/2006" xmlns:o="urn:schemas-microsoft-com:office:office" xmlns:r="http://schemas.openxmlformats.org/officeDocument/2006/relationships" xmlns:m="http://schemas.openxmlformats.org/officeDocument/2006/math" xmlns:v="urn:schemas-microsoft-com:vml" xmlns:wp14="http://schemas.microsoft.com/office/word/2010/wordprocessingDrawing" xmlns:wp="http://schemas.openxmlformats.org/drawingml/2006/wordprocessingDrawing" xmlns:w10="urn:schemas-microsoft-com:office:word" xmlns:w="http://schemas.openxmlformats.org/wordprocessingml/2006/main" xmlns:w14="http://schemas.microsoft.com/office/word/2010/wordml" xmlns:wpg="http://schemas.microsoft.com/office/word/2010/wordprocessingGroup" xmlns:wpi="http://schemas.microsoft.com/office/word/2010/wordprocessingInk" xmlns:wne="http://schemas.microsoft.com/office/word/2006/wordml" xmlns:wps="http://schemas.microsoft.com/office/word/2010/wordprocessingShape" mc:Ignorable="w14 wp14">
-  <w:comment w:id="0" w:author="DARIO AMODEI" w:date="2014-01-02T18:14:00Z" w:initials="DA">
-    <w:p>
-      <w:pPr>
-        <w:pStyle w:val="CommentText"/>
-      </w:pPr>
-      <w:bookmarkStart w:id="1" w:name="_GoBack"/>
-      <w:bookmarkEnd w:id="1"/>
-      <w:r>
-        <w:rPr>
-          <w:rStyle w:val="CommentReference"/>
-        </w:rPr>
-        <w:annotationRef/>
-      </w:r>
-      <w:r>
-        <w:t xml:space="preserve">This screenshot shows a random </w:t>
-      </w:r>
-      <w:proofErr w:type="gramStart"/>
-      <w:r>
-        <w:t>mass  shift</w:t>
-      </w:r>
-      <w:proofErr w:type="gramEnd"/>
-      <w:r>
-        <w:t>, not a reverse sequence!</w:t>
-      </w:r>
-    </w:p>
-  </w:comment>
-</w:comments>
 </file>
 
 <file path=word/commentsExtended.xml><?xml version="1.0" encoding="utf-8"?>
@@ -10537,7 +10424,7 @@
           <w:rPr>
             <w:noProof/>
           </w:rPr>
-          <w:t>18</w:t>
+          <w:t>6</w:t>
         </w:r>
         <w:r>
           <w:rPr>
@@ -18344,7 +18231,7 @@
 </file>
 
 <file path=customXml/itemProps1.xml><?xml version="1.0" encoding="utf-8"?>
-<ds:datastoreItem xmlns:ds="http://schemas.openxmlformats.org/officeDocument/2006/customXml" ds:itemID="{4FE2ADD2-F325-4395-A891-B9AC20D47D41}">
+<ds:datastoreItem xmlns:ds="http://schemas.openxmlformats.org/officeDocument/2006/customXml" ds:itemID="{1B8DD63C-B025-4C36-B4DF-AD67FE10721B}">
   <ds:schemaRefs>
     <ds:schemaRef ds:uri="http://schemas.openxmlformats.org/officeDocument/2006/bibliography"/>
   </ds:schemaRefs>

</xml_diff>